<commit_message>
đổi tên hợp đồng, xuất hợp đồng. fix mẫu hd đóng hp
</commit_message>
<xml_diff>
--- a/src/templates/HopDongHP.docx
+++ b/src/templates/HopDongHP.docx
@@ -108,9 +108,9 @@
                     </wp:anchor>
                   </w:drawing>
                 </mc:Choice>
-                <mc:Fallback xmlns:cx="http://schemas.microsoft.com/office/drawing/2014/chartex" xmlns:w15="http://schemas.microsoft.com/office/word/2012/wordml" xmlns:w16se="http://schemas.microsoft.com/office/word/2015/wordml/symex" xmlns:w16sdtfl="http://schemas.microsoft.com/office/word/2024/wordml/sdtformatlock" xmlns:w16sdtdh="http://schemas.microsoft.com/office/word/2020/wordml/sdtdatahash" xmlns:w16du="http://schemas.microsoft.com/office/word/2023/wordml/word16du" xmlns:w16="http://schemas.microsoft.com/office/word/2018/wordml" xmlns:w16cid="http://schemas.microsoft.com/office/word/2016/wordml/cid" xmlns:w16cex="http://schemas.microsoft.com/office/word/2018/wordml/cex" xmlns:oel="http://schemas.microsoft.com/office/2019/extlst" xmlns:am3d="http://schemas.microsoft.com/office/drawing/2017/model3d" xmlns:aink="http://schemas.microsoft.com/office/drawing/2016/ink" xmlns:cx8="http://schemas.microsoft.com/office/drawing/2016/5/14/chartex" xmlns:cx7="http://schemas.microsoft.com/office/drawing/2016/5/13/chartex" xmlns:cx6="http://schemas.microsoft.com/office/drawing/2016/5/12/chartex" xmlns:cx5="http://schemas.microsoft.com/office/drawing/2016/5/11/chartex" xmlns:cx4="http://schemas.microsoft.com/office/drawing/2016/5/10/chartex" xmlns:cx3="http://schemas.microsoft.com/office/drawing/2016/5/9/chartex" xmlns:cx2="http://schemas.microsoft.com/office/drawing/2015/10/21/chartex" xmlns:cx1="http://schemas.microsoft.com/office/drawing/2015/9/8/chartex">
+                <mc:Fallback xmlns:w15="http://schemas.microsoft.com/office/word/2012/wordml">
                   <w:pict>
-                    <v:line w14:anchorId="4225EECB" id="Line 13" o:spid="_x0000_s1026" style="position:absolute;z-index:251657216;visibility:visible;mso-wrap-style:square;mso-width-percent:0;mso-height-percent:0;mso-wrap-distance-left:9pt;mso-wrap-distance-top:0;mso-wrap-distance-right:9pt;mso-wrap-distance-bottom:0;mso-position-horizontal:absolute;mso-position-horizontal-relative:text;mso-position-vertical:absolute;mso-position-vertical-relative:text;mso-width-percent:0;mso-height-percent:0;mso-width-relative:page;mso-height-relative:page" from="67.2pt,16.3pt" to="121.2pt,16.3pt" o:gfxdata="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"/>
+                    <v:line w14:anchorId="2CD7BC37" id="Line 13" o:spid="_x0000_s1026" style="position:absolute;z-index:251657216;visibility:visible;mso-wrap-style:square;mso-width-percent:0;mso-height-percent:0;mso-wrap-distance-left:9pt;mso-wrap-distance-top:0;mso-wrap-distance-right:9pt;mso-wrap-distance-bottom:0;mso-position-horizontal:absolute;mso-position-horizontal-relative:text;mso-position-vertical:absolute;mso-position-vertical-relative:text;mso-width-percent:0;mso-height-percent:0;mso-width-relative:page;mso-height-relative:page" from="67.2pt,16.3pt" to="121.2pt,16.3pt" o:gfxdata="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"/>
                   </w:pict>
                 </mc:Fallback>
               </mc:AlternateContent>
@@ -238,9 +238,9 @@
                     </wp:anchor>
                   </w:drawing>
                 </mc:Choice>
-                <mc:Fallback xmlns:cx="http://schemas.microsoft.com/office/drawing/2014/chartex" xmlns:w15="http://schemas.microsoft.com/office/word/2012/wordml" xmlns:w16se="http://schemas.microsoft.com/office/word/2015/wordml/symex" xmlns:w16sdtfl="http://schemas.microsoft.com/office/word/2024/wordml/sdtformatlock" xmlns:w16sdtdh="http://schemas.microsoft.com/office/word/2020/wordml/sdtdatahash" xmlns:w16du="http://schemas.microsoft.com/office/word/2023/wordml/word16du" xmlns:w16="http://schemas.microsoft.com/office/word/2018/wordml" xmlns:w16cid="http://schemas.microsoft.com/office/word/2016/wordml/cid" xmlns:w16cex="http://schemas.microsoft.com/office/word/2018/wordml/cex" xmlns:oel="http://schemas.microsoft.com/office/2019/extlst" xmlns:am3d="http://schemas.microsoft.com/office/drawing/2017/model3d" xmlns:aink="http://schemas.microsoft.com/office/drawing/2016/ink" xmlns:cx8="http://schemas.microsoft.com/office/drawing/2016/5/14/chartex" xmlns:cx7="http://schemas.microsoft.com/office/drawing/2016/5/13/chartex" xmlns:cx6="http://schemas.microsoft.com/office/drawing/2016/5/12/chartex" xmlns:cx5="http://schemas.microsoft.com/office/drawing/2016/5/11/chartex" xmlns:cx4="http://schemas.microsoft.com/office/drawing/2016/5/10/chartex" xmlns:cx3="http://schemas.microsoft.com/office/drawing/2016/5/9/chartex" xmlns:cx2="http://schemas.microsoft.com/office/drawing/2015/10/21/chartex" xmlns:cx1="http://schemas.microsoft.com/office/drawing/2015/9/8/chartex">
+                <mc:Fallback xmlns:w15="http://schemas.microsoft.com/office/word/2012/wordml">
                   <w:pict>
-                    <v:line w14:anchorId="325E8022" id="Line 12" o:spid="_x0000_s1026" style="position:absolute;z-index:251656192;visibility:visible;mso-wrap-style:square;mso-width-percent:0;mso-height-percent:0;mso-wrap-distance-left:9pt;mso-wrap-distance-top:0;mso-wrap-distance-right:9pt;mso-wrap-distance-bottom:0;mso-position-horizontal:absolute;mso-position-horizontal-relative:text;mso-position-vertical:absolute;mso-position-vertical-relative:text;mso-width-percent:0;mso-height-percent:0;mso-width-relative:page;mso-height-relative:page" from="62.55pt,.8pt" to="204.6pt,.8pt" o:gfxdata="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"/>
+                    <v:line w14:anchorId="10100D69" id="Line 12" o:spid="_x0000_s1026" style="position:absolute;z-index:251656192;visibility:visible;mso-wrap-style:square;mso-width-percent:0;mso-height-percent:0;mso-wrap-distance-left:9pt;mso-wrap-distance-top:0;mso-wrap-distance-right:9pt;mso-wrap-distance-bottom:0;mso-position-horizontal:absolute;mso-position-horizontal-relative:text;mso-position-vertical:absolute;mso-position-vertical-relative:text;mso-width-percent:0;mso-height-percent:0;mso-width-relative:page;mso-height-relative:page" from="62.55pt,.8pt" to="204.6pt,.8pt" o:gfxdata="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"/>
                   </w:pict>
                 </mc:Fallback>
               </mc:AlternateContent>
@@ -2661,14 +2661,6 @@
           <w:szCs w:val="28"/>
           <w:lang w:val="vi-VN"/>
         </w:rPr>
-        <w:t xml:space="preserve"> </w:t>
-      </w:r>
-      <w:r>
-        <w:rPr>
-          <w:sz w:val="28"/>
-          <w:szCs w:val="28"/>
-          <w:lang w:val="vi-VN"/>
-        </w:rPr>
         <w:t xml:space="preserve">đ = </w:t>
       </w:r>
       <w:r>
@@ -2708,14 +2700,6 @@
           <w:szCs w:val="28"/>
         </w:rPr>
         <w:fldChar w:fldCharType="end"/>
-      </w:r>
-      <w:r>
-        <w:rPr>
-          <w:sz w:val="28"/>
-          <w:szCs w:val="28"/>
-          <w:lang w:val="vi-VN"/>
-        </w:rPr>
-        <w:t xml:space="preserve"> </w:t>
       </w:r>
       <w:r>
         <w:rPr>
@@ -2873,15 +2857,6 @@
       </w:r>
       <w:r>
         <w:rPr>
-          <w:bCs/>
-          <w:sz w:val="28"/>
-          <w:szCs w:val="28"/>
-          <w:lang w:val="vi-VN"/>
-        </w:rPr>
-        <w:t xml:space="preserve"> </w:t>
-      </w:r>
-      <w:r>
-        <w:rPr>
           <w:sz w:val="28"/>
           <w:szCs w:val="28"/>
           <w:lang w:val="vi-VN"/>
@@ -2944,14 +2919,6 @@
           <w:szCs w:val="28"/>
         </w:rPr>
         <w:fldChar w:fldCharType="end"/>
-      </w:r>
-      <w:r>
-        <w:rPr>
-          <w:sz w:val="28"/>
-          <w:szCs w:val="28"/>
-          <w:lang w:val="vi-VN"/>
-        </w:rPr>
-        <w:t xml:space="preserve"> </w:t>
       </w:r>
       <w:r>
         <w:rPr>
@@ -3907,9 +3874,9 @@
                     </wp:anchor>
                   </w:drawing>
                 </mc:Choice>
-                <mc:Fallback xmlns:cx="http://schemas.microsoft.com/office/drawing/2014/chartex" xmlns:w15="http://schemas.microsoft.com/office/word/2012/wordml" xmlns:w16se="http://schemas.microsoft.com/office/word/2015/wordml/symex" xmlns:w16sdtfl="http://schemas.microsoft.com/office/word/2024/wordml/sdtformatlock" xmlns:w16sdtdh="http://schemas.microsoft.com/office/word/2020/wordml/sdtdatahash" xmlns:w16du="http://schemas.microsoft.com/office/word/2023/wordml/word16du" xmlns:w16="http://schemas.microsoft.com/office/word/2018/wordml" xmlns:w16cid="http://schemas.microsoft.com/office/word/2016/wordml/cid" xmlns:w16cex="http://schemas.microsoft.com/office/word/2018/wordml/cex" xmlns:oel="http://schemas.microsoft.com/office/2019/extlst" xmlns:am3d="http://schemas.microsoft.com/office/drawing/2017/model3d" xmlns:aink="http://schemas.microsoft.com/office/drawing/2016/ink" xmlns:cx8="http://schemas.microsoft.com/office/drawing/2016/5/14/chartex" xmlns:cx7="http://schemas.microsoft.com/office/drawing/2016/5/13/chartex" xmlns:cx6="http://schemas.microsoft.com/office/drawing/2016/5/12/chartex" xmlns:cx5="http://schemas.microsoft.com/office/drawing/2016/5/11/chartex" xmlns:cx4="http://schemas.microsoft.com/office/drawing/2016/5/10/chartex" xmlns:cx3="http://schemas.microsoft.com/office/drawing/2016/5/9/chartex" xmlns:cx2="http://schemas.microsoft.com/office/drawing/2015/10/21/chartex" xmlns:cx1="http://schemas.microsoft.com/office/drawing/2015/9/8/chartex">
+                <mc:Fallback xmlns:w15="http://schemas.microsoft.com/office/word/2012/wordml">
                   <w:pict>
-                    <v:line w14:anchorId="3B873A45" id="Line 15" o:spid="_x0000_s1026" style="position:absolute;z-index:251659264;visibility:visible;mso-wrap-style:square;mso-width-percent:0;mso-height-percent:0;mso-wrap-distance-left:9pt;mso-wrap-distance-top:0;mso-wrap-distance-right:9pt;mso-wrap-distance-bottom:0;mso-position-horizontal:absolute;mso-position-horizontal-relative:text;mso-position-vertical:absolute;mso-position-vertical-relative:text;mso-width-percent:0;mso-height-percent:0;mso-width-relative:page;mso-height-relative:page" from="64.35pt,3.25pt" to="127.35pt,3.25pt" o:gfxdata="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"/>
+                    <v:line w14:anchorId="39472364" id="Line 15" o:spid="_x0000_s1026" style="position:absolute;z-index:251659264;visibility:visible;mso-wrap-style:square;mso-width-percent:0;mso-height-percent:0;mso-wrap-distance-left:9pt;mso-wrap-distance-top:0;mso-wrap-distance-right:9pt;mso-wrap-distance-bottom:0;mso-position-horizontal:absolute;mso-position-horizontal-relative:text;mso-position-vertical:absolute;mso-position-vertical-relative:text;mso-width-percent:0;mso-height-percent:0;mso-width-relative:page;mso-height-relative:page" from="64.35pt,3.25pt" to="127.35pt,3.25pt" o:gfxdata="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"/>
                   </w:pict>
                 </mc:Fallback>
               </mc:AlternateContent>
@@ -4038,9 +4005,9 @@
                     </wp:anchor>
                   </w:drawing>
                 </mc:Choice>
-                <mc:Fallback xmlns:cx="http://schemas.microsoft.com/office/drawing/2014/chartex" xmlns:w15="http://schemas.microsoft.com/office/word/2012/wordml" xmlns:w16se="http://schemas.microsoft.com/office/word/2015/wordml/symex" xmlns:w16sdtfl="http://schemas.microsoft.com/office/word/2024/wordml/sdtformatlock" xmlns:w16sdtdh="http://schemas.microsoft.com/office/word/2020/wordml/sdtdatahash" xmlns:w16du="http://schemas.microsoft.com/office/word/2023/wordml/word16du" xmlns:w16="http://schemas.microsoft.com/office/word/2018/wordml" xmlns:w16cid="http://schemas.microsoft.com/office/word/2016/wordml/cid" xmlns:w16cex="http://schemas.microsoft.com/office/word/2018/wordml/cex" xmlns:oel="http://schemas.microsoft.com/office/2019/extlst" xmlns:am3d="http://schemas.microsoft.com/office/drawing/2017/model3d" xmlns:aink="http://schemas.microsoft.com/office/drawing/2016/ink" xmlns:cx8="http://schemas.microsoft.com/office/drawing/2016/5/14/chartex" xmlns:cx7="http://schemas.microsoft.com/office/drawing/2016/5/13/chartex" xmlns:cx6="http://schemas.microsoft.com/office/drawing/2016/5/12/chartex" xmlns:cx5="http://schemas.microsoft.com/office/drawing/2016/5/11/chartex" xmlns:cx4="http://schemas.microsoft.com/office/drawing/2016/5/10/chartex" xmlns:cx3="http://schemas.microsoft.com/office/drawing/2016/5/9/chartex" xmlns:cx2="http://schemas.microsoft.com/office/drawing/2015/10/21/chartex" xmlns:cx1="http://schemas.microsoft.com/office/drawing/2015/9/8/chartex">
+                <mc:Fallback xmlns:w15="http://schemas.microsoft.com/office/word/2012/wordml">
                   <w:pict>
-                    <v:line w14:anchorId="54F244DB" id="Line 14" o:spid="_x0000_s1026" style="position:absolute;z-index:251658240;visibility:visible;mso-wrap-style:square;mso-width-percent:0;mso-height-percent:0;mso-wrap-distance-left:9pt;mso-wrap-distance-top:0;mso-wrap-distance-right:9pt;mso-wrap-distance-bottom:0;mso-position-horizontal:absolute;mso-position-horizontal-relative:text;mso-position-vertical:absolute;mso-position-vertical-relative:text;mso-width-percent:0;mso-height-percent:0;mso-width-relative:page;mso-height-relative:page" from="63.3pt,1.75pt" to="207.3pt,1.75pt" o:gfxdata="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"/>
+                    <v:line w14:anchorId="6D947908" id="Line 14" o:spid="_x0000_s1026" style="position:absolute;z-index:251658240;visibility:visible;mso-wrap-style:square;mso-width-percent:0;mso-height-percent:0;mso-wrap-distance-left:9pt;mso-wrap-distance-top:0;mso-wrap-distance-right:9pt;mso-wrap-distance-bottom:0;mso-position-horizontal:absolute;mso-position-horizontal-relative:text;mso-position-vertical:absolute;mso-position-vertical-relative:text;mso-width-percent:0;mso-height-percent:0;mso-width-relative:page;mso-height-relative:page" from="63.3pt,1.75pt" to="207.3pt,1.75pt" o:gfxdata="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"/>
                   </w:pict>
                 </mc:Fallback>
               </mc:AlternateContent>
@@ -4168,7 +4135,7 @@
           <w:iCs/>
           <w:sz w:val="28"/>
           <w:szCs w:val="28"/>
-          <w:lang w:val="it-IT"/>
+          <w:lang w:val="vi-VN"/>
         </w:rPr>
       </w:pPr>
       <w:r>
@@ -4180,7 +4147,74 @@
           <w:szCs w:val="28"/>
           <w:lang w:val="it-IT"/>
         </w:rPr>
-        <w:t>Số:              /HĐNT-ĐT</w:t>
+        <w:t>Số:</w:t>
+      </w:r>
+      <w:r>
+        <w:rPr>
+          <w:sz w:val="28"/>
+          <w:szCs w:val="28"/>
+        </w:rPr>
+        <w:t xml:space="preserve"> </w:t>
+      </w:r>
+      <w:r>
+        <w:rPr>
+          <w:i/>
+          <w:sz w:val="28"/>
+          <w:szCs w:val="28"/>
+        </w:rPr>
+        <w:fldChar w:fldCharType="begin"/>
+      </w:r>
+      <w:r>
+        <w:rPr>
+          <w:i/>
+          <w:sz w:val="28"/>
+          <w:szCs w:val="28"/>
+        </w:rPr>
+        <w:instrText xml:space="preserve"> MERGEFIELD "Kỳ" </w:instrText>
+      </w:r>
+      <w:r>
+        <w:rPr>
+          <w:i/>
+          <w:sz w:val="28"/>
+          <w:szCs w:val="28"/>
+        </w:rPr>
+        <w:fldChar w:fldCharType="separate"/>
+      </w:r>
+      <w:r>
+        <w:rPr>
+          <w:i/>
+          <w:noProof/>
+          <w:sz w:val="28"/>
+          <w:szCs w:val="28"/>
+        </w:rPr>
+        <w:t>«</w:t>
+      </w:r>
+      <w:r>
+        <w:rPr>
+          <w:i/>
+          <w:noProof/>
+          <w:sz w:val="28"/>
+          <w:szCs w:val="28"/>
+          <w:lang w:val="vi-VN"/>
+        </w:rPr>
+        <w:t>Số_thanh_lý</w:t>
+      </w:r>
+      <w:r>
+        <w:rPr>
+          <w:i/>
+          <w:noProof/>
+          <w:sz w:val="28"/>
+          <w:szCs w:val="28"/>
+        </w:rPr>
+        <w:t>»</w:t>
+      </w:r>
+      <w:r>
+        <w:rPr>
+          <w:i/>
+          <w:sz w:val="28"/>
+          <w:szCs w:val="28"/>
+        </w:rPr>
+        <w:fldChar w:fldCharType="end"/>
       </w:r>
     </w:p>
     <w:p>
@@ -5976,7 +6010,7 @@
           <w:szCs w:val="28"/>
           <w:lang w:val="pt-BR"/>
         </w:rPr>
-        <w:t xml:space="preserve"> đ</w:t>
+        <w:t>đ</w:t>
       </w:r>
     </w:p>
     <w:p>
@@ -6127,7 +6161,7 @@
           <w:szCs w:val="28"/>
           <w:lang w:val="pt-BR"/>
         </w:rPr>
-        <w:t xml:space="preserve"> đ = </w:t>
+        <w:t xml:space="preserve">đ = </w:t>
       </w:r>
       <w:r>
         <w:rPr>
@@ -6173,7 +6207,7 @@
           <w:szCs w:val="28"/>
           <w:lang w:val="pt-BR"/>
         </w:rPr>
-        <w:t xml:space="preserve"> đ</w:t>
+        <w:t>đ</w:t>
       </w:r>
     </w:p>
     <w:p>
@@ -7007,9 +7041,9 @@
                     </wp:anchor>
                   </w:drawing>
                 </mc:Choice>
-                <mc:Fallback xmlns:cx="http://schemas.microsoft.com/office/drawing/2014/chartex" xmlns:w15="http://schemas.microsoft.com/office/word/2012/wordml" xmlns:w16se="http://schemas.microsoft.com/office/word/2015/wordml/symex" xmlns:w16sdtfl="http://schemas.microsoft.com/office/word/2024/wordml/sdtformatlock" xmlns:w16sdtdh="http://schemas.microsoft.com/office/word/2020/wordml/sdtdatahash" xmlns:w16du="http://schemas.microsoft.com/office/word/2023/wordml/word16du" xmlns:w16="http://schemas.microsoft.com/office/word/2018/wordml" xmlns:w16cid="http://schemas.microsoft.com/office/word/2016/wordml/cid" xmlns:w16cex="http://schemas.microsoft.com/office/word/2018/wordml/cex" xmlns:oel="http://schemas.microsoft.com/office/2019/extlst" xmlns:am3d="http://schemas.microsoft.com/office/drawing/2017/model3d" xmlns:aink="http://schemas.microsoft.com/office/drawing/2016/ink" xmlns:cx8="http://schemas.microsoft.com/office/drawing/2016/5/14/chartex" xmlns:cx7="http://schemas.microsoft.com/office/drawing/2016/5/13/chartex" xmlns:cx6="http://schemas.microsoft.com/office/drawing/2016/5/12/chartex" xmlns:cx5="http://schemas.microsoft.com/office/drawing/2016/5/11/chartex" xmlns:cx4="http://schemas.microsoft.com/office/drawing/2016/5/10/chartex" xmlns:cx3="http://schemas.microsoft.com/office/drawing/2016/5/9/chartex" xmlns:cx2="http://schemas.microsoft.com/office/drawing/2015/10/21/chartex" xmlns:cx1="http://schemas.microsoft.com/office/drawing/2015/9/8/chartex">
+                <mc:Fallback xmlns:w15="http://schemas.microsoft.com/office/word/2012/wordml">
                   <w:pict>
-                    <v:line w14:anchorId="4095FF49" id="Line 15" o:spid="_x0000_s1026" style="position:absolute;z-index:251662336;visibility:visible;mso-wrap-style:square;mso-width-percent:0;mso-height-percent:0;mso-wrap-distance-left:9pt;mso-wrap-distance-top:0;mso-wrap-distance-right:9pt;mso-wrap-distance-bottom:0;mso-position-horizontal:absolute;mso-position-horizontal-relative:text;mso-position-vertical:absolute;mso-position-vertical-relative:text;mso-width-percent:0;mso-height-percent:0;mso-width-relative:page;mso-height-relative:page" from="64.35pt,3.25pt" to="127.35pt,3.25pt" o:gfxdata="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"/>
+                    <v:line w14:anchorId="73E465E7" id="Line 15" o:spid="_x0000_s1026" style="position:absolute;z-index:251662336;visibility:visible;mso-wrap-style:square;mso-width-percent:0;mso-height-percent:0;mso-wrap-distance-left:9pt;mso-wrap-distance-top:0;mso-wrap-distance-right:9pt;mso-wrap-distance-bottom:0;mso-position-horizontal:absolute;mso-position-horizontal-relative:text;mso-position-vertical:absolute;mso-position-vertical-relative:text;mso-width-percent:0;mso-height-percent:0;mso-width-relative:page;mso-height-relative:page" from="64.35pt,3.25pt" to="127.35pt,3.25pt" o:gfxdata="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"/>
                   </w:pict>
                 </mc:Fallback>
               </mc:AlternateContent>
@@ -7138,9 +7172,9 @@
                     </wp:anchor>
                   </w:drawing>
                 </mc:Choice>
-                <mc:Fallback xmlns:cx="http://schemas.microsoft.com/office/drawing/2014/chartex" xmlns:w15="http://schemas.microsoft.com/office/word/2012/wordml" xmlns:w16se="http://schemas.microsoft.com/office/word/2015/wordml/symex" xmlns:w16sdtfl="http://schemas.microsoft.com/office/word/2024/wordml/sdtformatlock" xmlns:w16sdtdh="http://schemas.microsoft.com/office/word/2020/wordml/sdtdatahash" xmlns:w16du="http://schemas.microsoft.com/office/word/2023/wordml/word16du" xmlns:w16="http://schemas.microsoft.com/office/word/2018/wordml" xmlns:w16cid="http://schemas.microsoft.com/office/word/2016/wordml/cid" xmlns:w16cex="http://schemas.microsoft.com/office/word/2018/wordml/cex" xmlns:oel="http://schemas.microsoft.com/office/2019/extlst" xmlns:am3d="http://schemas.microsoft.com/office/drawing/2017/model3d" xmlns:aink="http://schemas.microsoft.com/office/drawing/2016/ink" xmlns:cx8="http://schemas.microsoft.com/office/drawing/2016/5/14/chartex" xmlns:cx7="http://schemas.microsoft.com/office/drawing/2016/5/13/chartex" xmlns:cx6="http://schemas.microsoft.com/office/drawing/2016/5/12/chartex" xmlns:cx5="http://schemas.microsoft.com/office/drawing/2016/5/11/chartex" xmlns:cx4="http://schemas.microsoft.com/office/drawing/2016/5/10/chartex" xmlns:cx3="http://schemas.microsoft.com/office/drawing/2016/5/9/chartex" xmlns:cx2="http://schemas.microsoft.com/office/drawing/2015/10/21/chartex" xmlns:cx1="http://schemas.microsoft.com/office/drawing/2015/9/8/chartex">
+                <mc:Fallback xmlns:w15="http://schemas.microsoft.com/office/word/2012/wordml">
                   <w:pict>
-                    <v:line w14:anchorId="78588C81" id="Line 14" o:spid="_x0000_s1026" style="position:absolute;z-index:251661312;visibility:visible;mso-wrap-style:square;mso-width-percent:0;mso-height-percent:0;mso-wrap-distance-left:9pt;mso-wrap-distance-top:0;mso-wrap-distance-right:9pt;mso-wrap-distance-bottom:0;mso-position-horizontal:absolute;mso-position-horizontal-relative:text;mso-position-vertical:absolute;mso-position-vertical-relative:text;mso-width-percent:0;mso-height-percent:0;mso-width-relative:page;mso-height-relative:page" from="63.3pt,1.75pt" to="207.3pt,1.75pt" o:gfxdata="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"/>
+                    <v:line w14:anchorId="2C19352F" id="Line 14" o:spid="_x0000_s1026" style="position:absolute;z-index:251661312;visibility:visible;mso-wrap-style:square;mso-width-percent:0;mso-height-percent:0;mso-wrap-distance-left:9pt;mso-wrap-distance-top:0;mso-wrap-distance-right:9pt;mso-wrap-distance-bottom:0;mso-position-horizontal:absolute;mso-position-horizontal-relative:text;mso-position-vertical:absolute;mso-position-vertical-relative:text;mso-width-percent:0;mso-height-percent:0;mso-width-relative:page;mso-height-relative:page" from="63.3pt,1.75pt" to="207.3pt,1.75pt" o:gfxdata="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"/>
                   </w:pict>
                 </mc:Fallback>
               </mc:AlternateContent>
@@ -7363,16 +7397,7 @@
           <w:szCs w:val="28"/>
           <w:lang w:val="vi-VN"/>
         </w:rPr>
-        <w:t>thanh_</w:t>
-      </w:r>
-      <w:r>
-        <w:rPr>
-          <w:noProof/>
-          <w:sz w:val="28"/>
-          <w:szCs w:val="28"/>
-          <w:lang w:val="vi-VN"/>
-        </w:rPr>
-        <w:t>lý</w:t>
+        <w:t>hợp_đồng</w:t>
       </w:r>
       <w:r>
         <w:rPr>
@@ -7471,28 +7496,68 @@
           <w:szCs w:val="28"/>
           <w:lang w:val="it-IT"/>
         </w:rPr>
-        <w:t xml:space="preserve">Biên bản nghiệm thu số: </w:t>
-      </w:r>
-      <w:r>
-        <w:rPr>
-          <w:bCs/>
-          <w:i/>
-          <w:iCs/>
-          <w:sz w:val="28"/>
-          <w:szCs w:val="28"/>
-          <w:lang w:val="it-IT"/>
-        </w:rPr>
-        <w:t xml:space="preserve">           </w:t>
-      </w:r>
-      <w:r>
-        <w:rPr>
-          <w:bCs/>
-          <w:iCs/>
-          <w:sz w:val="28"/>
-          <w:szCs w:val="28"/>
-          <w:lang w:val="it-IT"/>
-        </w:rPr>
-        <w:t xml:space="preserve"> /HĐNT-ĐT</w:t>
+        <w:t>Biên bản nghiệm thu số:</w:t>
+      </w:r>
+      <w:r>
+        <w:rPr>
+          <w:sz w:val="28"/>
+          <w:szCs w:val="28"/>
+          <w:lang w:val="vi-VN"/>
+        </w:rPr>
+        <w:t xml:space="preserve"> </w:t>
+      </w:r>
+      <w:r>
+        <w:rPr>
+          <w:sz w:val="28"/>
+          <w:szCs w:val="28"/>
+        </w:rPr>
+        <w:fldChar w:fldCharType="begin"/>
+      </w:r>
+      <w:r>
+        <w:rPr>
+          <w:sz w:val="28"/>
+          <w:szCs w:val="28"/>
+        </w:rPr>
+        <w:instrText xml:space="preserve"> MERGEFIELD "Kỳ" </w:instrText>
+      </w:r>
+      <w:r>
+        <w:rPr>
+          <w:sz w:val="28"/>
+          <w:szCs w:val="28"/>
+        </w:rPr>
+        <w:fldChar w:fldCharType="separate"/>
+      </w:r>
+      <w:r>
+        <w:rPr>
+          <w:noProof/>
+          <w:sz w:val="28"/>
+          <w:szCs w:val="28"/>
+        </w:rPr>
+        <w:t>«</w:t>
+      </w:r>
+      <w:r>
+        <w:rPr>
+          <w:noProof/>
+          <w:sz w:val="28"/>
+          <w:szCs w:val="28"/>
+          <w:lang w:val="vi-VN"/>
+        </w:rPr>
+        <w:t>Số_thanh_lý</w:t>
+      </w:r>
+      <w:r>
+        <w:rPr>
+          <w:noProof/>
+          <w:sz w:val="28"/>
+          <w:szCs w:val="28"/>
+        </w:rPr>
+        <w:t>»</w:t>
+      </w:r>
+      <w:r>
+        <w:rPr>
+          <w:sz w:val="28"/>
+          <w:szCs w:val="28"/>
+        </w:rPr>
+        <w:fldChar w:fldCharType="end"/>
       </w:r>
       <w:r>
         <w:rPr>
@@ -8864,10 +8929,65 @@
         <w:rPr>
           <w:sz w:val="28"/>
           <w:szCs w:val="28"/>
-          <w:lang w:val="pt-BR"/>
-        </w:rPr>
-        <w:t xml:space="preserve">     </w:t>
-      </w:r>
+          <w:lang w:val="vi-VN"/>
+        </w:rPr>
+        <w:t xml:space="preserve"> </w:t>
+      </w:r>
+      <w:r>
+        <w:rPr>
+          <w:sz w:val="28"/>
+          <w:szCs w:val="28"/>
+        </w:rPr>
+        <w:fldChar w:fldCharType="begin"/>
+      </w:r>
+      <w:r>
+        <w:rPr>
+          <w:sz w:val="28"/>
+          <w:szCs w:val="28"/>
+        </w:rPr>
+        <w:instrText xml:space="preserve"> MERGEFIELD "Kỳ" </w:instrText>
+      </w:r>
+      <w:r>
+        <w:rPr>
+          <w:sz w:val="28"/>
+          <w:szCs w:val="28"/>
+        </w:rPr>
+        <w:fldChar w:fldCharType="separate"/>
+      </w:r>
+      <w:r>
+        <w:rPr>
+          <w:noProof/>
+          <w:sz w:val="28"/>
+          <w:szCs w:val="28"/>
+        </w:rPr>
+        <w:t>«</w:t>
+      </w:r>
+      <w:r>
+        <w:rPr>
+          <w:noProof/>
+          <w:sz w:val="28"/>
+          <w:szCs w:val="28"/>
+          <w:lang w:val="vi-VN"/>
+        </w:rPr>
+        <w:t>Số_hợp_đồng</w:t>
+      </w:r>
+      <w:r>
+        <w:rPr>
+          <w:noProof/>
+          <w:sz w:val="28"/>
+          <w:szCs w:val="28"/>
+        </w:rPr>
+        <w:t>»</w:t>
+      </w:r>
+      <w:r>
+        <w:rPr>
+          <w:sz w:val="28"/>
+          <w:szCs w:val="28"/>
+        </w:rPr>
+        <w:fldChar w:fldCharType="end"/>
+      </w:r>
+      <w:bookmarkStart w:id="0" w:name="_GoBack"/>
+      <w:bookmarkEnd w:id="0"/>
       <w:r>
         <w:rPr>
           <w:spacing w:val="-6"/>
@@ -8875,7 +8995,7 @@
           <w:szCs w:val="28"/>
           <w:lang w:val="it-IT"/>
         </w:rPr>
-        <w:t xml:space="preserve">/HĐ-ĐT </w:t>
+        <w:t xml:space="preserve"> </w:t>
       </w:r>
       <w:r>
         <w:rPr>
@@ -9124,7 +9244,7 @@
           <w:szCs w:val="28"/>
           <w:lang w:val="pt-BR"/>
         </w:rPr>
-        <w:t xml:space="preserve"> đ</w:t>
+        <w:t>đ</w:t>
       </w:r>
     </w:p>
     <w:p>
@@ -9199,6 +9319,7 @@
           <w:szCs w:val="28"/>
           <w:lang w:val="vi-VN"/>
         </w:rPr>
+        <w:lastRenderedPageBreak/>
         <w:t xml:space="preserve">- Số tiền phạt do bên B vi phạm hợp đồng là: 0 đồng </w:t>
       </w:r>
       <w:r>
@@ -9229,7 +9350,6 @@
           <w:szCs w:val="28"/>
           <w:lang w:val="vi-VN"/>
         </w:rPr>
-        <w:lastRenderedPageBreak/>
         <w:t>- Số tiền Bên A còn phải thanh toán cho bên B số tiền là:</w:t>
       </w:r>
     </w:p>
@@ -9336,7 +9456,7 @@
           <w:szCs w:val="28"/>
           <w:lang w:val="pt-BR"/>
         </w:rPr>
-        <w:t xml:space="preserve"> đ = </w:t>
+        <w:t xml:space="preserve">đ = </w:t>
       </w:r>
       <w:r>
         <w:rPr>
@@ -9382,7 +9502,7 @@
           <w:szCs w:val="28"/>
           <w:lang w:val="pt-BR"/>
         </w:rPr>
-        <w:t xml:space="preserve"> đ</w:t>
+        <w:t>đ</w:t>
       </w:r>
     </w:p>
     <w:p>
@@ -9537,15 +9657,6 @@
       </w:r>
       <w:r>
         <w:rPr>
-          <w:bCs/>
-          <w:sz w:val="28"/>
-          <w:szCs w:val="28"/>
-          <w:lang w:val="vi-VN"/>
-        </w:rPr>
-        <w:t xml:space="preserve"> </w:t>
-      </w:r>
-      <w:r>
-        <w:rPr>
           <w:sz w:val="28"/>
           <w:szCs w:val="28"/>
           <w:lang w:val="vi-VN"/>
@@ -9615,7 +9726,7 @@
           <w:szCs w:val="28"/>
           <w:lang w:val="vi-VN"/>
         </w:rPr>
-        <w:t xml:space="preserve"> đ</w:t>
+        <w:t>đ</w:t>
       </w:r>
     </w:p>
     <w:p>
@@ -9825,8 +9936,6 @@
         </w:rPr>
         <w:fldChar w:fldCharType="end"/>
       </w:r>
-      <w:bookmarkStart w:id="0" w:name="_GoBack"/>
-      <w:bookmarkEnd w:id="0"/>
       <w:r>
         <w:rPr>
           <w:sz w:val="28"/>
@@ -10894,177 +11003,140 @@
     </w:rPrDefault>
     <w:pPrDefault/>
   </w:docDefaults>
-  <w:latentStyles w:defLockedState="0" w:defUIPriority="0" w:defSemiHidden="0" w:defUnhideWhenUsed="0" w:defQFormat="0" w:count="267">
-    <w:lsdException w:name="Normal" w:qFormat="1"/>
-    <w:lsdException w:name="heading 1" w:qFormat="1"/>
-    <w:lsdException w:name="heading 2" w:semiHidden="1" w:unhideWhenUsed="1" w:qFormat="1"/>
-    <w:lsdException w:name="heading 3" w:semiHidden="1" w:unhideWhenUsed="1" w:qFormat="1"/>
-    <w:lsdException w:name="heading 4" w:semiHidden="1" w:unhideWhenUsed="1" w:qFormat="1"/>
-    <w:lsdException w:name="heading 5" w:semiHidden="1" w:unhideWhenUsed="1" w:qFormat="1"/>
-    <w:lsdException w:name="heading 6" w:semiHidden="1" w:unhideWhenUsed="1" w:qFormat="1"/>
-    <w:lsdException w:name="heading 7" w:semiHidden="1" w:unhideWhenUsed="1" w:qFormat="1"/>
-    <w:lsdException w:name="heading 8" w:semiHidden="1" w:unhideWhenUsed="1" w:qFormat="1"/>
-    <w:lsdException w:name="heading 9" w:semiHidden="1" w:unhideWhenUsed="1" w:qFormat="1"/>
-    <w:lsdException w:name="caption" w:semiHidden="1" w:unhideWhenUsed="1" w:qFormat="1"/>
-    <w:lsdException w:name="Title" w:qFormat="1"/>
-    <w:lsdException w:name="Subtitle" w:qFormat="1"/>
-    <w:lsdException w:name="Strong" w:qFormat="1"/>
-    <w:lsdException w:name="Emphasis" w:qFormat="1"/>
-    <w:lsdException w:name="Normal Table" w:semiHidden="1" w:unhideWhenUsed="1"/>
-    <w:lsdException w:name="Table Simple 1" w:semiHidden="1" w:unhideWhenUsed="1"/>
-    <w:lsdException w:name="Table Simple 2" w:semiHidden="1" w:unhideWhenUsed="1"/>
-    <w:lsdException w:name="Table Simple 3" w:semiHidden="1" w:unhideWhenUsed="1"/>
-    <w:lsdException w:name="Table Classic 1" w:semiHidden="1" w:unhideWhenUsed="1"/>
-    <w:lsdException w:name="Table Classic 2" w:semiHidden="1" w:unhideWhenUsed="1"/>
-    <w:lsdException w:name="Table Classic 3" w:semiHidden="1" w:unhideWhenUsed="1"/>
-    <w:lsdException w:name="Table Classic 4" w:semiHidden="1" w:unhideWhenUsed="1"/>
-    <w:lsdException w:name="Table Colorful 1" w:semiHidden="1" w:unhideWhenUsed="1"/>
-    <w:lsdException w:name="Table Colorful 2" w:semiHidden="1" w:unhideWhenUsed="1"/>
-    <w:lsdException w:name="Table Colorful 3" w:semiHidden="1" w:unhideWhenUsed="1"/>
-    <w:lsdException w:name="Table Columns 1" w:semiHidden="1" w:unhideWhenUsed="1"/>
-    <w:lsdException w:name="Table Columns 2" w:semiHidden="1" w:unhideWhenUsed="1"/>
-    <w:lsdException w:name="Table Columns 3" w:semiHidden="1" w:unhideWhenUsed="1"/>
-    <w:lsdException w:name="Table Columns 4" w:semiHidden="1" w:unhideWhenUsed="1"/>
-    <w:lsdException w:name="Table Columns 5" w:semiHidden="1" w:unhideWhenUsed="1"/>
-    <w:lsdException w:name="Table Grid 1" w:semiHidden="1" w:unhideWhenUsed="1"/>
-    <w:lsdException w:name="Table Grid 2" w:semiHidden="1" w:unhideWhenUsed="1"/>
-    <w:lsdException w:name="Table Grid 3" w:semiHidden="1" w:unhideWhenUsed="1"/>
-    <w:lsdException w:name="Table Grid 4" w:semiHidden="1" w:unhideWhenUsed="1"/>
-    <w:lsdException w:name="Table Grid 5" w:semiHidden="1" w:unhideWhenUsed="1"/>
-    <w:lsdException w:name="Table Grid 6" w:semiHidden="1" w:unhideWhenUsed="1"/>
-    <w:lsdException w:name="Table Grid 7" w:semiHidden="1" w:unhideWhenUsed="1"/>
-    <w:lsdException w:name="Table Grid 8" w:semiHidden="1" w:unhideWhenUsed="1"/>
-    <w:lsdException w:name="Table List 1" w:semiHidden="1" w:unhideWhenUsed="1"/>
-    <w:lsdException w:name="Table List 2" w:semiHidden="1" w:unhideWhenUsed="1"/>
-    <w:lsdException w:name="Table List 3" w:semiHidden="1" w:unhideWhenUsed="1"/>
-    <w:lsdException w:name="Table List 4" w:semiHidden="1" w:unhideWhenUsed="1"/>
-    <w:lsdException w:name="Table List 5" w:semiHidden="1" w:unhideWhenUsed="1"/>
-    <w:lsdException w:name="Table List 6" w:semiHidden="1" w:unhideWhenUsed="1"/>
-    <w:lsdException w:name="Table List 7" w:semiHidden="1" w:unhideWhenUsed="1"/>
-    <w:lsdException w:name="Table List 8" w:semiHidden="1" w:unhideWhenUsed="1"/>
-    <w:lsdException w:name="Table 3D effects 1" w:semiHidden="1" w:unhideWhenUsed="1"/>
-    <w:lsdException w:name="Table 3D effects 2" w:semiHidden="1" w:unhideWhenUsed="1"/>
-    <w:lsdException w:name="Table 3D effects 3" w:semiHidden="1" w:unhideWhenUsed="1"/>
-    <w:lsdException w:name="Table Contemporary" w:semiHidden="1" w:unhideWhenUsed="1"/>
-    <w:lsdException w:name="Table Elegant" w:semiHidden="1" w:unhideWhenUsed="1"/>
-    <w:lsdException w:name="Table Professional" w:semiHidden="1" w:unhideWhenUsed="1"/>
-    <w:lsdException w:name="Table Subtle 1" w:semiHidden="1" w:unhideWhenUsed="1"/>
-    <w:lsdException w:name="Table Subtle 2" w:semiHidden="1" w:unhideWhenUsed="1"/>
-    <w:lsdException w:name="Table Web 1" w:semiHidden="1" w:unhideWhenUsed="1"/>
-    <w:lsdException w:name="Table Web 2" w:semiHidden="1" w:unhideWhenUsed="1"/>
-    <w:lsdException w:name="Table Web 3" w:semiHidden="1" w:unhideWhenUsed="1"/>
-    <w:lsdException w:name="Table Theme" w:semiHidden="1" w:unhideWhenUsed="1"/>
-    <w:lsdException w:name="Placeholder Text" w:semiHidden="1" w:uiPriority="99" w:unhideWhenUsed="1"/>
-    <w:lsdException w:name="No Spacing" w:uiPriority="99" w:qFormat="1"/>
-    <w:lsdException w:name="Light Shading" w:uiPriority="99"/>
-    <w:lsdException w:name="Light List" w:uiPriority="99"/>
-    <w:lsdException w:name="Light Grid" w:uiPriority="99"/>
-    <w:lsdException w:name="Medium Shading 1" w:uiPriority="99"/>
-    <w:lsdException w:name="Medium Shading 2" w:uiPriority="99"/>
-    <w:lsdException w:name="Medium List 1" w:uiPriority="99"/>
-    <w:lsdException w:name="Medium List 2" w:uiPriority="99"/>
-    <w:lsdException w:name="Medium Grid 1" w:uiPriority="99"/>
-    <w:lsdException w:name="Medium Grid 2" w:uiPriority="1" w:qFormat="1"/>
-    <w:lsdException w:name="Medium Grid 3" w:uiPriority="60"/>
-    <w:lsdException w:name="Dark List" w:uiPriority="61"/>
-    <w:lsdException w:name="Colorful Shading" w:uiPriority="62"/>
-    <w:lsdException w:name="Colorful List" w:uiPriority="63"/>
-    <w:lsdException w:name="Colorful Grid" w:uiPriority="64"/>
-    <w:lsdException w:name="Light Shading Accent 1" w:uiPriority="65"/>
-    <w:lsdException w:name="Light List Accent 1" w:uiPriority="66"/>
-    <w:lsdException w:name="Light Grid Accent 1" w:uiPriority="67"/>
-    <w:lsdException w:name="Medium Shading 1 Accent 1" w:uiPriority="68"/>
-    <w:lsdException w:name="Medium Shading 2 Accent 1" w:uiPriority="69"/>
-    <w:lsdException w:name="Medium List 1 Accent 1" w:uiPriority="70"/>
-    <w:lsdException w:name="Revision" w:uiPriority="71"/>
-    <w:lsdException w:name="List Paragraph" w:uiPriority="34" w:qFormat="1"/>
-    <w:lsdException w:name="Quote" w:uiPriority="73" w:qFormat="1"/>
-    <w:lsdException w:name="Intense Quote" w:uiPriority="60" w:qFormat="1"/>
-    <w:lsdException w:name="Medium List 2 Accent 1" w:uiPriority="61"/>
-    <w:lsdException w:name="Medium Grid 1 Accent 1" w:uiPriority="62"/>
-    <w:lsdException w:name="Medium Grid 2 Accent 1" w:uiPriority="63"/>
-    <w:lsdException w:name="Medium Grid 3 Accent 1" w:uiPriority="64"/>
-    <w:lsdException w:name="Dark List Accent 1" w:uiPriority="65"/>
-    <w:lsdException w:name="Colorful Shading Accent 1" w:uiPriority="99"/>
-    <w:lsdException w:name="Colorful List Accent 1" w:uiPriority="34" w:qFormat="1"/>
-    <w:lsdException w:name="Colorful Grid Accent 1" w:uiPriority="29" w:qFormat="1"/>
-    <w:lsdException w:name="Light Shading Accent 2" w:uiPriority="30" w:qFormat="1"/>
-    <w:lsdException w:name="Light List Accent 2" w:uiPriority="66"/>
-    <w:lsdException w:name="Light Grid Accent 2" w:uiPriority="67"/>
-    <w:lsdException w:name="Medium Shading 1 Accent 2" w:uiPriority="68"/>
-    <w:lsdException w:name="Medium Shading 2 Accent 2" w:uiPriority="69"/>
-    <w:lsdException w:name="Medium List 1 Accent 2" w:uiPriority="70"/>
-    <w:lsdException w:name="Medium List 2 Accent 2" w:uiPriority="71"/>
-    <w:lsdException w:name="Medium Grid 1 Accent 2" w:uiPriority="72"/>
-    <w:lsdException w:name="Medium Grid 2 Accent 2" w:uiPriority="73"/>
-    <w:lsdException w:name="Medium Grid 3 Accent 2" w:uiPriority="60"/>
-    <w:lsdException w:name="Dark List Accent 2" w:uiPriority="61"/>
-    <w:lsdException w:name="Colorful Shading Accent 2" w:uiPriority="62"/>
-    <w:lsdException w:name="Colorful List Accent 2" w:uiPriority="63"/>
-    <w:lsdException w:name="Colorful Grid Accent 2" w:uiPriority="64"/>
-    <w:lsdException w:name="Light Shading Accent 3" w:uiPriority="65"/>
-    <w:lsdException w:name="Light List Accent 3" w:uiPriority="66"/>
-    <w:lsdException w:name="Light Grid Accent 3" w:uiPriority="67"/>
-    <w:lsdException w:name="Medium Shading 1 Accent 3" w:uiPriority="68"/>
-    <w:lsdException w:name="Medium Shading 2 Accent 3" w:uiPriority="69"/>
-    <w:lsdException w:name="Medium List 1 Accent 3" w:uiPriority="70"/>
-    <w:lsdException w:name="Medium List 2 Accent 3" w:uiPriority="71"/>
-    <w:lsdException w:name="Medium Grid 1 Accent 3" w:uiPriority="72"/>
-    <w:lsdException w:name="Medium Grid 2 Accent 3" w:uiPriority="73"/>
-    <w:lsdException w:name="Medium Grid 3 Accent 3" w:uiPriority="60"/>
-    <w:lsdException w:name="Dark List Accent 3" w:uiPriority="61"/>
-    <w:lsdException w:name="Colorful Shading Accent 3" w:uiPriority="62"/>
-    <w:lsdException w:name="Colorful List Accent 3" w:uiPriority="63"/>
-    <w:lsdException w:name="Colorful Grid Accent 3" w:uiPriority="64"/>
-    <w:lsdException w:name="Light Shading Accent 4" w:uiPriority="65"/>
-    <w:lsdException w:name="Light List Accent 4" w:uiPriority="66"/>
-    <w:lsdException w:name="Light Grid Accent 4" w:uiPriority="67"/>
-    <w:lsdException w:name="Medium Shading 1 Accent 4" w:uiPriority="68"/>
-    <w:lsdException w:name="Medium Shading 2 Accent 4" w:uiPriority="69"/>
-    <w:lsdException w:name="Medium List 1 Accent 4" w:uiPriority="70"/>
-    <w:lsdException w:name="Medium List 2 Accent 4" w:uiPriority="71"/>
-    <w:lsdException w:name="Medium Grid 1 Accent 4" w:uiPriority="72"/>
-    <w:lsdException w:name="Medium Grid 2 Accent 4" w:uiPriority="73"/>
-    <w:lsdException w:name="Medium Grid 3 Accent 4" w:uiPriority="60"/>
-    <w:lsdException w:name="Dark List Accent 4" w:uiPriority="61"/>
-    <w:lsdException w:name="Colorful Shading Accent 4" w:uiPriority="62"/>
-    <w:lsdException w:name="Colorful List Accent 4" w:uiPriority="63"/>
-    <w:lsdException w:name="Colorful Grid Accent 4" w:uiPriority="64"/>
-    <w:lsdException w:name="Light Shading Accent 5" w:uiPriority="65"/>
-    <w:lsdException w:name="Light List Accent 5" w:uiPriority="66"/>
-    <w:lsdException w:name="Light Grid Accent 5" w:uiPriority="67"/>
-    <w:lsdException w:name="Medium Shading 1 Accent 5" w:uiPriority="68"/>
-    <w:lsdException w:name="Medium Shading 2 Accent 5" w:uiPriority="69"/>
-    <w:lsdException w:name="Medium List 1 Accent 5" w:uiPriority="70"/>
-    <w:lsdException w:name="Medium List 2 Accent 5" w:uiPriority="71"/>
-    <w:lsdException w:name="Medium Grid 1 Accent 5" w:uiPriority="72"/>
-    <w:lsdException w:name="Medium Grid 2 Accent 5" w:uiPriority="73"/>
-    <w:lsdException w:name="Medium Grid 3 Accent 5" w:uiPriority="60"/>
-    <w:lsdException w:name="Dark List Accent 5" w:uiPriority="61"/>
-    <w:lsdException w:name="Colorful Shading Accent 5" w:uiPriority="62"/>
-    <w:lsdException w:name="Colorful List Accent 5" w:uiPriority="63"/>
-    <w:lsdException w:name="Colorful Grid Accent 5" w:uiPriority="64"/>
-    <w:lsdException w:name="Light Shading Accent 6" w:uiPriority="65"/>
-    <w:lsdException w:name="Light List Accent 6" w:uiPriority="66"/>
-    <w:lsdException w:name="Light Grid Accent 6" w:uiPriority="67"/>
-    <w:lsdException w:name="Medium Shading 1 Accent 6" w:uiPriority="68"/>
-    <w:lsdException w:name="Medium Shading 2 Accent 6" w:uiPriority="69"/>
-    <w:lsdException w:name="Medium List 1 Accent 6" w:uiPriority="70"/>
-    <w:lsdException w:name="Medium List 2 Accent 6" w:uiPriority="71"/>
-    <w:lsdException w:name="Medium Grid 1 Accent 6" w:uiPriority="72"/>
-    <w:lsdException w:name="Medium Grid 2 Accent 6" w:uiPriority="73"/>
-    <w:lsdException w:name="Medium Grid 3 Accent 6" w:uiPriority="60"/>
-    <w:lsdException w:name="Dark List Accent 6" w:uiPriority="61"/>
-    <w:lsdException w:name="Colorful Shading Accent 6" w:uiPriority="62"/>
-    <w:lsdException w:name="Colorful List Accent 6" w:uiPriority="63"/>
-    <w:lsdException w:name="Colorful Grid Accent 6" w:uiPriority="64"/>
-    <w:lsdException w:name="Subtle Emphasis" w:uiPriority="65" w:qFormat="1"/>
-    <w:lsdException w:name="Intense Emphasis" w:uiPriority="66" w:qFormat="1"/>
-    <w:lsdException w:name="Subtle Reference" w:uiPriority="67" w:qFormat="1"/>
-    <w:lsdException w:name="Intense Reference" w:uiPriority="68" w:qFormat="1"/>
-    <w:lsdException w:name="Book Title" w:uiPriority="69" w:qFormat="1"/>
+  <w:latentStyles w:defLockedState="0" w:defUIPriority="0" w:defSemiHidden="1" w:defUnhideWhenUsed="1" w:defQFormat="0" w:count="267">
+    <w:lsdException w:name="Normal" w:semiHidden="0" w:unhideWhenUsed="0" w:qFormat="1"/>
+    <w:lsdException w:name="heading 1" w:semiHidden="0" w:unhideWhenUsed="0" w:qFormat="1"/>
+    <w:lsdException w:name="heading 2" w:qFormat="1"/>
+    <w:lsdException w:name="heading 3" w:qFormat="1"/>
+    <w:lsdException w:name="heading 4" w:qFormat="1"/>
+    <w:lsdException w:name="heading 5" w:qFormat="1"/>
+    <w:lsdException w:name="heading 6" w:qFormat="1"/>
+    <w:lsdException w:name="heading 7" w:qFormat="1"/>
+    <w:lsdException w:name="heading 8" w:qFormat="1"/>
+    <w:lsdException w:name="heading 9" w:qFormat="1"/>
+    <w:lsdException w:name="caption" w:qFormat="1"/>
+    <w:lsdException w:name="List Number" w:semiHidden="0" w:unhideWhenUsed="0"/>
+    <w:lsdException w:name="List 4" w:semiHidden="0" w:unhideWhenUsed="0"/>
+    <w:lsdException w:name="List 5" w:semiHidden="0" w:unhideWhenUsed="0"/>
+    <w:lsdException w:name="Title" w:semiHidden="0" w:unhideWhenUsed="0" w:qFormat="1"/>
+    <w:lsdException w:name="Subtitle" w:semiHidden="0" w:unhideWhenUsed="0" w:qFormat="1"/>
+    <w:lsdException w:name="Salutation" w:semiHidden="0" w:unhideWhenUsed="0"/>
+    <w:lsdException w:name="Date" w:semiHidden="0" w:unhideWhenUsed="0"/>
+    <w:lsdException w:name="Body Text First Indent" w:semiHidden="0" w:unhideWhenUsed="0"/>
+    <w:lsdException w:name="Strong" w:semiHidden="0" w:unhideWhenUsed="0" w:qFormat="1"/>
+    <w:lsdException w:name="Emphasis" w:semiHidden="0" w:unhideWhenUsed="0" w:qFormat="1"/>
+    <w:lsdException w:name="Table Grid" w:semiHidden="0" w:unhideWhenUsed="0"/>
+    <w:lsdException w:name="Placeholder Text" w:uiPriority="99"/>
+    <w:lsdException w:name="No Spacing" w:semiHidden="0" w:uiPriority="99" w:unhideWhenUsed="0" w:qFormat="1"/>
+    <w:lsdException w:name="Light Shading" w:semiHidden="0" w:uiPriority="99" w:unhideWhenUsed="0"/>
+    <w:lsdException w:name="Light List" w:semiHidden="0" w:uiPriority="99" w:unhideWhenUsed="0"/>
+    <w:lsdException w:name="Light Grid" w:semiHidden="0" w:uiPriority="99" w:unhideWhenUsed="0"/>
+    <w:lsdException w:name="Medium Shading 1" w:semiHidden="0" w:uiPriority="99" w:unhideWhenUsed="0"/>
+    <w:lsdException w:name="Medium Shading 2" w:semiHidden="0" w:uiPriority="99" w:unhideWhenUsed="0"/>
+    <w:lsdException w:name="Medium List 1" w:semiHidden="0" w:uiPriority="99" w:unhideWhenUsed="0"/>
+    <w:lsdException w:name="Medium List 2" w:semiHidden="0" w:uiPriority="99" w:unhideWhenUsed="0"/>
+    <w:lsdException w:name="Medium Grid 1" w:semiHidden="0" w:uiPriority="99" w:unhideWhenUsed="0"/>
+    <w:lsdException w:name="Medium Grid 2" w:semiHidden="0" w:uiPriority="1" w:unhideWhenUsed="0" w:qFormat="1"/>
+    <w:lsdException w:name="Medium Grid 3" w:semiHidden="0" w:uiPriority="60" w:unhideWhenUsed="0"/>
+    <w:lsdException w:name="Dark List" w:semiHidden="0" w:uiPriority="61" w:unhideWhenUsed="0"/>
+    <w:lsdException w:name="Colorful Shading" w:semiHidden="0" w:uiPriority="62" w:unhideWhenUsed="0"/>
+    <w:lsdException w:name="Colorful List" w:semiHidden="0" w:uiPriority="63" w:unhideWhenUsed="0"/>
+    <w:lsdException w:name="Colorful Grid" w:semiHidden="0" w:uiPriority="64" w:unhideWhenUsed="0"/>
+    <w:lsdException w:name="Light Shading Accent 1" w:semiHidden="0" w:uiPriority="65" w:unhideWhenUsed="0"/>
+    <w:lsdException w:name="Light List Accent 1" w:semiHidden="0" w:uiPriority="66" w:unhideWhenUsed="0"/>
+    <w:lsdException w:name="Light Grid Accent 1" w:semiHidden="0" w:uiPriority="67" w:unhideWhenUsed="0"/>
+    <w:lsdException w:name="Medium Shading 1 Accent 1" w:semiHidden="0" w:uiPriority="68" w:unhideWhenUsed="0"/>
+    <w:lsdException w:name="Medium Shading 2 Accent 1" w:semiHidden="0" w:uiPriority="69" w:unhideWhenUsed="0"/>
+    <w:lsdException w:name="Medium List 1 Accent 1" w:semiHidden="0" w:uiPriority="70" w:unhideWhenUsed="0"/>
+    <w:lsdException w:name="Revision" w:uiPriority="71" w:unhideWhenUsed="0"/>
+    <w:lsdException w:name="List Paragraph" w:semiHidden="0" w:uiPriority="34" w:unhideWhenUsed="0" w:qFormat="1"/>
+    <w:lsdException w:name="Quote" w:semiHidden="0" w:uiPriority="73" w:unhideWhenUsed="0" w:qFormat="1"/>
+    <w:lsdException w:name="Intense Quote" w:semiHidden="0" w:uiPriority="60" w:unhideWhenUsed="0" w:qFormat="1"/>
+    <w:lsdException w:name="Medium List 2 Accent 1" w:semiHidden="0" w:uiPriority="61" w:unhideWhenUsed="0"/>
+    <w:lsdException w:name="Medium Grid 1 Accent 1" w:semiHidden="0" w:uiPriority="62" w:unhideWhenUsed="0"/>
+    <w:lsdException w:name="Medium Grid 2 Accent 1" w:semiHidden="0" w:uiPriority="63" w:unhideWhenUsed="0"/>
+    <w:lsdException w:name="Medium Grid 3 Accent 1" w:semiHidden="0" w:uiPriority="64" w:unhideWhenUsed="0"/>
+    <w:lsdException w:name="Dark List Accent 1" w:semiHidden="0" w:uiPriority="65" w:unhideWhenUsed="0"/>
+    <w:lsdException w:name="Colorful Shading Accent 1" w:semiHidden="0" w:uiPriority="99" w:unhideWhenUsed="0"/>
+    <w:lsdException w:name="Colorful List Accent 1" w:semiHidden="0" w:uiPriority="34" w:unhideWhenUsed="0" w:qFormat="1"/>
+    <w:lsdException w:name="Colorful Grid Accent 1" w:semiHidden="0" w:uiPriority="29" w:unhideWhenUsed="0" w:qFormat="1"/>
+    <w:lsdException w:name="Light Shading Accent 2" w:semiHidden="0" w:uiPriority="30" w:unhideWhenUsed="0" w:qFormat="1"/>
+    <w:lsdException w:name="Light List Accent 2" w:semiHidden="0" w:uiPriority="66" w:unhideWhenUsed="0"/>
+    <w:lsdException w:name="Light Grid Accent 2" w:semiHidden="0" w:uiPriority="67" w:unhideWhenUsed="0"/>
+    <w:lsdException w:name="Medium Shading 1 Accent 2" w:semiHidden="0" w:uiPriority="68" w:unhideWhenUsed="0"/>
+    <w:lsdException w:name="Medium Shading 2 Accent 2" w:semiHidden="0" w:uiPriority="69" w:unhideWhenUsed="0"/>
+    <w:lsdException w:name="Medium List 1 Accent 2" w:semiHidden="0" w:uiPriority="70" w:unhideWhenUsed="0"/>
+    <w:lsdException w:name="Medium List 2 Accent 2" w:semiHidden="0" w:uiPriority="71" w:unhideWhenUsed="0"/>
+    <w:lsdException w:name="Medium Grid 1 Accent 2" w:semiHidden="0" w:uiPriority="72" w:unhideWhenUsed="0"/>
+    <w:lsdException w:name="Medium Grid 2 Accent 2" w:semiHidden="0" w:uiPriority="73" w:unhideWhenUsed="0"/>
+    <w:lsdException w:name="Medium Grid 3 Accent 2" w:semiHidden="0" w:uiPriority="60" w:unhideWhenUsed="0"/>
+    <w:lsdException w:name="Dark List Accent 2" w:semiHidden="0" w:uiPriority="61" w:unhideWhenUsed="0"/>
+    <w:lsdException w:name="Colorful Shading Accent 2" w:semiHidden="0" w:uiPriority="62" w:unhideWhenUsed="0"/>
+    <w:lsdException w:name="Colorful List Accent 2" w:semiHidden="0" w:uiPriority="63" w:unhideWhenUsed="0"/>
+    <w:lsdException w:name="Colorful Grid Accent 2" w:semiHidden="0" w:uiPriority="64" w:unhideWhenUsed="0"/>
+    <w:lsdException w:name="Light Shading Accent 3" w:semiHidden="0" w:uiPriority="65" w:unhideWhenUsed="0"/>
+    <w:lsdException w:name="Light List Accent 3" w:semiHidden="0" w:uiPriority="66" w:unhideWhenUsed="0"/>
+    <w:lsdException w:name="Light Grid Accent 3" w:semiHidden="0" w:uiPriority="67" w:unhideWhenUsed="0"/>
+    <w:lsdException w:name="Medium Shading 1 Accent 3" w:semiHidden="0" w:uiPriority="68" w:unhideWhenUsed="0"/>
+    <w:lsdException w:name="Medium Shading 2 Accent 3" w:semiHidden="0" w:uiPriority="69" w:unhideWhenUsed="0"/>
+    <w:lsdException w:name="Medium List 1 Accent 3" w:semiHidden="0" w:uiPriority="70" w:unhideWhenUsed="0"/>
+    <w:lsdException w:name="Medium List 2 Accent 3" w:semiHidden="0" w:uiPriority="71" w:unhideWhenUsed="0"/>
+    <w:lsdException w:name="Medium Grid 1 Accent 3" w:semiHidden="0" w:uiPriority="72" w:unhideWhenUsed="0"/>
+    <w:lsdException w:name="Medium Grid 2 Accent 3" w:semiHidden="0" w:uiPriority="73" w:unhideWhenUsed="0"/>
+    <w:lsdException w:name="Medium Grid 3 Accent 3" w:semiHidden="0" w:uiPriority="60" w:unhideWhenUsed="0"/>
+    <w:lsdException w:name="Dark List Accent 3" w:semiHidden="0" w:uiPriority="61" w:unhideWhenUsed="0"/>
+    <w:lsdException w:name="Colorful Shading Accent 3" w:semiHidden="0" w:uiPriority="62" w:unhideWhenUsed="0"/>
+    <w:lsdException w:name="Colorful List Accent 3" w:semiHidden="0" w:uiPriority="63" w:unhideWhenUsed="0"/>
+    <w:lsdException w:name="Colorful Grid Accent 3" w:semiHidden="0" w:uiPriority="64" w:unhideWhenUsed="0"/>
+    <w:lsdException w:name="Light Shading Accent 4" w:semiHidden="0" w:uiPriority="65" w:unhideWhenUsed="0"/>
+    <w:lsdException w:name="Light List Accent 4" w:semiHidden="0" w:uiPriority="66" w:unhideWhenUsed="0"/>
+    <w:lsdException w:name="Light Grid Accent 4" w:semiHidden="0" w:uiPriority="67" w:unhideWhenUsed="0"/>
+    <w:lsdException w:name="Medium Shading 1 Accent 4" w:semiHidden="0" w:uiPriority="68" w:unhideWhenUsed="0"/>
+    <w:lsdException w:name="Medium Shading 2 Accent 4" w:semiHidden="0" w:uiPriority="69" w:unhideWhenUsed="0"/>
+    <w:lsdException w:name="Medium List 1 Accent 4" w:semiHidden="0" w:uiPriority="70" w:unhideWhenUsed="0"/>
+    <w:lsdException w:name="Medium List 2 Accent 4" w:semiHidden="0" w:uiPriority="71" w:unhideWhenUsed="0"/>
+    <w:lsdException w:name="Medium Grid 1 Accent 4" w:semiHidden="0" w:uiPriority="72" w:unhideWhenUsed="0"/>
+    <w:lsdException w:name="Medium Grid 2 Accent 4" w:semiHidden="0" w:uiPriority="73" w:unhideWhenUsed="0"/>
+    <w:lsdException w:name="Medium Grid 3 Accent 4" w:semiHidden="0" w:uiPriority="60" w:unhideWhenUsed="0"/>
+    <w:lsdException w:name="Dark List Accent 4" w:semiHidden="0" w:uiPriority="61" w:unhideWhenUsed="0"/>
+    <w:lsdException w:name="Colorful Shading Accent 4" w:semiHidden="0" w:uiPriority="62" w:unhideWhenUsed="0"/>
+    <w:lsdException w:name="Colorful List Accent 4" w:semiHidden="0" w:uiPriority="63" w:unhideWhenUsed="0"/>
+    <w:lsdException w:name="Colorful Grid Accent 4" w:semiHidden="0" w:uiPriority="64" w:unhideWhenUsed="0"/>
+    <w:lsdException w:name="Light Shading Accent 5" w:semiHidden="0" w:uiPriority="65" w:unhideWhenUsed="0"/>
+    <w:lsdException w:name="Light List Accent 5" w:semiHidden="0" w:uiPriority="66" w:unhideWhenUsed="0"/>
+    <w:lsdException w:name="Light Grid Accent 5" w:semiHidden="0" w:uiPriority="67" w:unhideWhenUsed="0"/>
+    <w:lsdException w:name="Medium Shading 1 Accent 5" w:semiHidden="0" w:uiPriority="68" w:unhideWhenUsed="0"/>
+    <w:lsdException w:name="Medium Shading 2 Accent 5" w:semiHidden="0" w:uiPriority="69" w:unhideWhenUsed="0"/>
+    <w:lsdException w:name="Medium List 1 Accent 5" w:semiHidden="0" w:uiPriority="70" w:unhideWhenUsed="0"/>
+    <w:lsdException w:name="Medium List 2 Accent 5" w:semiHidden="0" w:uiPriority="71" w:unhideWhenUsed="0"/>
+    <w:lsdException w:name="Medium Grid 1 Accent 5" w:semiHidden="0" w:uiPriority="72" w:unhideWhenUsed="0"/>
+    <w:lsdException w:name="Medium Grid 2 Accent 5" w:semiHidden="0" w:uiPriority="73" w:unhideWhenUsed="0"/>
+    <w:lsdException w:name="Medium Grid 3 Accent 5" w:semiHidden="0" w:uiPriority="60" w:unhideWhenUsed="0"/>
+    <w:lsdException w:name="Dark List Accent 5" w:semiHidden="0" w:uiPriority="61" w:unhideWhenUsed="0"/>
+    <w:lsdException w:name="Colorful Shading Accent 5" w:semiHidden="0" w:uiPriority="62" w:unhideWhenUsed="0"/>
+    <w:lsdException w:name="Colorful List Accent 5" w:semiHidden="0" w:uiPriority="63" w:unhideWhenUsed="0"/>
+    <w:lsdException w:name="Colorful Grid Accent 5" w:semiHidden="0" w:uiPriority="64" w:unhideWhenUsed="0"/>
+    <w:lsdException w:name="Light Shading Accent 6" w:semiHidden="0" w:uiPriority="65" w:unhideWhenUsed="0"/>
+    <w:lsdException w:name="Light List Accent 6" w:semiHidden="0" w:uiPriority="66" w:unhideWhenUsed="0"/>
+    <w:lsdException w:name="Light Grid Accent 6" w:semiHidden="0" w:uiPriority="67" w:unhideWhenUsed="0"/>
+    <w:lsdException w:name="Medium Shading 1 Accent 6" w:semiHidden="0" w:uiPriority="68" w:unhideWhenUsed="0"/>
+    <w:lsdException w:name="Medium Shading 2 Accent 6" w:semiHidden="0" w:uiPriority="69" w:unhideWhenUsed="0"/>
+    <w:lsdException w:name="Medium List 1 Accent 6" w:semiHidden="0" w:uiPriority="70" w:unhideWhenUsed="0"/>
+    <w:lsdException w:name="Medium List 2 Accent 6" w:semiHidden="0" w:uiPriority="71" w:unhideWhenUsed="0"/>
+    <w:lsdException w:name="Medium Grid 1 Accent 6" w:semiHidden="0" w:uiPriority="72" w:unhideWhenUsed="0"/>
+    <w:lsdException w:name="Medium Grid 2 Accent 6" w:semiHidden="0" w:uiPriority="73" w:unhideWhenUsed="0"/>
+    <w:lsdException w:name="Medium Grid 3 Accent 6" w:semiHidden="0" w:uiPriority="60" w:unhideWhenUsed="0"/>
+    <w:lsdException w:name="Dark List Accent 6" w:semiHidden="0" w:uiPriority="61" w:unhideWhenUsed="0"/>
+    <w:lsdException w:name="Colorful Shading Accent 6" w:semiHidden="0" w:uiPriority="62" w:unhideWhenUsed="0"/>
+    <w:lsdException w:name="Colorful List Accent 6" w:semiHidden="0" w:uiPriority="63" w:unhideWhenUsed="0"/>
+    <w:lsdException w:name="Colorful Grid Accent 6" w:semiHidden="0" w:uiPriority="64" w:unhideWhenUsed="0"/>
+    <w:lsdException w:name="Subtle Emphasis" w:semiHidden="0" w:uiPriority="65" w:unhideWhenUsed="0" w:qFormat="1"/>
+    <w:lsdException w:name="Intense Emphasis" w:semiHidden="0" w:uiPriority="66" w:unhideWhenUsed="0" w:qFormat="1"/>
+    <w:lsdException w:name="Subtle Reference" w:semiHidden="0" w:uiPriority="67" w:unhideWhenUsed="0" w:qFormat="1"/>
+    <w:lsdException w:name="Intense Reference" w:semiHidden="0" w:uiPriority="68" w:unhideWhenUsed="0" w:qFormat="1"/>
+    <w:lsdException w:name="Book Title" w:semiHidden="0" w:uiPriority="69" w:unhideWhenUsed="0" w:qFormat="1"/>
     <w:lsdException w:name="Bibliography" w:uiPriority="70"/>
-    <w:lsdException w:name="TOC Heading" w:semiHidden="1" w:uiPriority="71" w:unhideWhenUsed="1" w:qFormat="1"/>
+    <w:lsdException w:name="TOC Heading" w:uiPriority="71" w:qFormat="1"/>
   </w:latentStyles>
   <w:style w:type="paragraph" w:default="1" w:styleId="Normal">
     <w:name w:val="Normal"/>
@@ -11223,177 +11295,140 @@
     </w:rPrDefault>
     <w:pPrDefault/>
   </w:docDefaults>
-  <w:latentStyles w:defLockedState="0" w:defUIPriority="0" w:defSemiHidden="0" w:defUnhideWhenUsed="0" w:defQFormat="0" w:count="267">
-    <w:lsdException w:name="Normal" w:qFormat="1"/>
-    <w:lsdException w:name="heading 1" w:qFormat="1"/>
-    <w:lsdException w:name="heading 2" w:semiHidden="1" w:unhideWhenUsed="1" w:qFormat="1"/>
-    <w:lsdException w:name="heading 3" w:semiHidden="1" w:unhideWhenUsed="1" w:qFormat="1"/>
-    <w:lsdException w:name="heading 4" w:semiHidden="1" w:unhideWhenUsed="1" w:qFormat="1"/>
-    <w:lsdException w:name="heading 5" w:semiHidden="1" w:unhideWhenUsed="1" w:qFormat="1"/>
-    <w:lsdException w:name="heading 6" w:semiHidden="1" w:unhideWhenUsed="1" w:qFormat="1"/>
-    <w:lsdException w:name="heading 7" w:semiHidden="1" w:unhideWhenUsed="1" w:qFormat="1"/>
-    <w:lsdException w:name="heading 8" w:semiHidden="1" w:unhideWhenUsed="1" w:qFormat="1"/>
-    <w:lsdException w:name="heading 9" w:semiHidden="1" w:unhideWhenUsed="1" w:qFormat="1"/>
-    <w:lsdException w:name="caption" w:semiHidden="1" w:unhideWhenUsed="1" w:qFormat="1"/>
-    <w:lsdException w:name="Title" w:qFormat="1"/>
-    <w:lsdException w:name="Subtitle" w:qFormat="1"/>
-    <w:lsdException w:name="Strong" w:qFormat="1"/>
-    <w:lsdException w:name="Emphasis" w:qFormat="1"/>
-    <w:lsdException w:name="Normal Table" w:semiHidden="1" w:unhideWhenUsed="1"/>
-    <w:lsdException w:name="Table Simple 1" w:semiHidden="1" w:unhideWhenUsed="1"/>
-    <w:lsdException w:name="Table Simple 2" w:semiHidden="1" w:unhideWhenUsed="1"/>
-    <w:lsdException w:name="Table Simple 3" w:semiHidden="1" w:unhideWhenUsed="1"/>
-    <w:lsdException w:name="Table Classic 1" w:semiHidden="1" w:unhideWhenUsed="1"/>
-    <w:lsdException w:name="Table Classic 2" w:semiHidden="1" w:unhideWhenUsed="1"/>
-    <w:lsdException w:name="Table Classic 3" w:semiHidden="1" w:unhideWhenUsed="1"/>
-    <w:lsdException w:name="Table Classic 4" w:semiHidden="1" w:unhideWhenUsed="1"/>
-    <w:lsdException w:name="Table Colorful 1" w:semiHidden="1" w:unhideWhenUsed="1"/>
-    <w:lsdException w:name="Table Colorful 2" w:semiHidden="1" w:unhideWhenUsed="1"/>
-    <w:lsdException w:name="Table Colorful 3" w:semiHidden="1" w:unhideWhenUsed="1"/>
-    <w:lsdException w:name="Table Columns 1" w:semiHidden="1" w:unhideWhenUsed="1"/>
-    <w:lsdException w:name="Table Columns 2" w:semiHidden="1" w:unhideWhenUsed="1"/>
-    <w:lsdException w:name="Table Columns 3" w:semiHidden="1" w:unhideWhenUsed="1"/>
-    <w:lsdException w:name="Table Columns 4" w:semiHidden="1" w:unhideWhenUsed="1"/>
-    <w:lsdException w:name="Table Columns 5" w:semiHidden="1" w:unhideWhenUsed="1"/>
-    <w:lsdException w:name="Table Grid 1" w:semiHidden="1" w:unhideWhenUsed="1"/>
-    <w:lsdException w:name="Table Grid 2" w:semiHidden="1" w:unhideWhenUsed="1"/>
-    <w:lsdException w:name="Table Grid 3" w:semiHidden="1" w:unhideWhenUsed="1"/>
-    <w:lsdException w:name="Table Grid 4" w:semiHidden="1" w:unhideWhenUsed="1"/>
-    <w:lsdException w:name="Table Grid 5" w:semiHidden="1" w:unhideWhenUsed="1"/>
-    <w:lsdException w:name="Table Grid 6" w:semiHidden="1" w:unhideWhenUsed="1"/>
-    <w:lsdException w:name="Table Grid 7" w:semiHidden="1" w:unhideWhenUsed="1"/>
-    <w:lsdException w:name="Table Grid 8" w:semiHidden="1" w:unhideWhenUsed="1"/>
-    <w:lsdException w:name="Table List 1" w:semiHidden="1" w:unhideWhenUsed="1"/>
-    <w:lsdException w:name="Table List 2" w:semiHidden="1" w:unhideWhenUsed="1"/>
-    <w:lsdException w:name="Table List 3" w:semiHidden="1" w:unhideWhenUsed="1"/>
-    <w:lsdException w:name="Table List 4" w:semiHidden="1" w:unhideWhenUsed="1"/>
-    <w:lsdException w:name="Table List 5" w:semiHidden="1" w:unhideWhenUsed="1"/>
-    <w:lsdException w:name="Table List 6" w:semiHidden="1" w:unhideWhenUsed="1"/>
-    <w:lsdException w:name="Table List 7" w:semiHidden="1" w:unhideWhenUsed="1"/>
-    <w:lsdException w:name="Table List 8" w:semiHidden="1" w:unhideWhenUsed="1"/>
-    <w:lsdException w:name="Table 3D effects 1" w:semiHidden="1" w:unhideWhenUsed="1"/>
-    <w:lsdException w:name="Table 3D effects 2" w:semiHidden="1" w:unhideWhenUsed="1"/>
-    <w:lsdException w:name="Table 3D effects 3" w:semiHidden="1" w:unhideWhenUsed="1"/>
-    <w:lsdException w:name="Table Contemporary" w:semiHidden="1" w:unhideWhenUsed="1"/>
-    <w:lsdException w:name="Table Elegant" w:semiHidden="1" w:unhideWhenUsed="1"/>
-    <w:lsdException w:name="Table Professional" w:semiHidden="1" w:unhideWhenUsed="1"/>
-    <w:lsdException w:name="Table Subtle 1" w:semiHidden="1" w:unhideWhenUsed="1"/>
-    <w:lsdException w:name="Table Subtle 2" w:semiHidden="1" w:unhideWhenUsed="1"/>
-    <w:lsdException w:name="Table Web 1" w:semiHidden="1" w:unhideWhenUsed="1"/>
-    <w:lsdException w:name="Table Web 2" w:semiHidden="1" w:unhideWhenUsed="1"/>
-    <w:lsdException w:name="Table Web 3" w:semiHidden="1" w:unhideWhenUsed="1"/>
-    <w:lsdException w:name="Table Theme" w:semiHidden="1" w:unhideWhenUsed="1"/>
-    <w:lsdException w:name="Placeholder Text" w:semiHidden="1" w:uiPriority="99" w:unhideWhenUsed="1"/>
-    <w:lsdException w:name="No Spacing" w:uiPriority="99" w:qFormat="1"/>
-    <w:lsdException w:name="Light Shading" w:uiPriority="99"/>
-    <w:lsdException w:name="Light List" w:uiPriority="99"/>
-    <w:lsdException w:name="Light Grid" w:uiPriority="99"/>
-    <w:lsdException w:name="Medium Shading 1" w:uiPriority="99"/>
-    <w:lsdException w:name="Medium Shading 2" w:uiPriority="99"/>
-    <w:lsdException w:name="Medium List 1" w:uiPriority="99"/>
-    <w:lsdException w:name="Medium List 2" w:uiPriority="99"/>
-    <w:lsdException w:name="Medium Grid 1" w:uiPriority="99"/>
-    <w:lsdException w:name="Medium Grid 2" w:uiPriority="1" w:qFormat="1"/>
-    <w:lsdException w:name="Medium Grid 3" w:uiPriority="60"/>
-    <w:lsdException w:name="Dark List" w:uiPriority="61"/>
-    <w:lsdException w:name="Colorful Shading" w:uiPriority="62"/>
-    <w:lsdException w:name="Colorful List" w:uiPriority="63"/>
-    <w:lsdException w:name="Colorful Grid" w:uiPriority="64"/>
-    <w:lsdException w:name="Light Shading Accent 1" w:uiPriority="65"/>
-    <w:lsdException w:name="Light List Accent 1" w:uiPriority="66"/>
-    <w:lsdException w:name="Light Grid Accent 1" w:uiPriority="67"/>
-    <w:lsdException w:name="Medium Shading 1 Accent 1" w:uiPriority="68"/>
-    <w:lsdException w:name="Medium Shading 2 Accent 1" w:uiPriority="69"/>
-    <w:lsdException w:name="Medium List 1 Accent 1" w:uiPriority="70"/>
-    <w:lsdException w:name="Revision" w:uiPriority="71"/>
-    <w:lsdException w:name="List Paragraph" w:uiPriority="34" w:qFormat="1"/>
-    <w:lsdException w:name="Quote" w:uiPriority="73" w:qFormat="1"/>
-    <w:lsdException w:name="Intense Quote" w:uiPriority="60" w:qFormat="1"/>
-    <w:lsdException w:name="Medium List 2 Accent 1" w:uiPriority="61"/>
-    <w:lsdException w:name="Medium Grid 1 Accent 1" w:uiPriority="62"/>
-    <w:lsdException w:name="Medium Grid 2 Accent 1" w:uiPriority="63"/>
-    <w:lsdException w:name="Medium Grid 3 Accent 1" w:uiPriority="64"/>
-    <w:lsdException w:name="Dark List Accent 1" w:uiPriority="65"/>
-    <w:lsdException w:name="Colorful Shading Accent 1" w:uiPriority="99"/>
-    <w:lsdException w:name="Colorful List Accent 1" w:uiPriority="34" w:qFormat="1"/>
-    <w:lsdException w:name="Colorful Grid Accent 1" w:uiPriority="29" w:qFormat="1"/>
-    <w:lsdException w:name="Light Shading Accent 2" w:uiPriority="30" w:qFormat="1"/>
-    <w:lsdException w:name="Light List Accent 2" w:uiPriority="66"/>
-    <w:lsdException w:name="Light Grid Accent 2" w:uiPriority="67"/>
-    <w:lsdException w:name="Medium Shading 1 Accent 2" w:uiPriority="68"/>
-    <w:lsdException w:name="Medium Shading 2 Accent 2" w:uiPriority="69"/>
-    <w:lsdException w:name="Medium List 1 Accent 2" w:uiPriority="70"/>
-    <w:lsdException w:name="Medium List 2 Accent 2" w:uiPriority="71"/>
-    <w:lsdException w:name="Medium Grid 1 Accent 2" w:uiPriority="72"/>
-    <w:lsdException w:name="Medium Grid 2 Accent 2" w:uiPriority="73"/>
-    <w:lsdException w:name="Medium Grid 3 Accent 2" w:uiPriority="60"/>
-    <w:lsdException w:name="Dark List Accent 2" w:uiPriority="61"/>
-    <w:lsdException w:name="Colorful Shading Accent 2" w:uiPriority="62"/>
-    <w:lsdException w:name="Colorful List Accent 2" w:uiPriority="63"/>
-    <w:lsdException w:name="Colorful Grid Accent 2" w:uiPriority="64"/>
-    <w:lsdException w:name="Light Shading Accent 3" w:uiPriority="65"/>
-    <w:lsdException w:name="Light List Accent 3" w:uiPriority="66"/>
-    <w:lsdException w:name="Light Grid Accent 3" w:uiPriority="67"/>
-    <w:lsdException w:name="Medium Shading 1 Accent 3" w:uiPriority="68"/>
-    <w:lsdException w:name="Medium Shading 2 Accent 3" w:uiPriority="69"/>
-    <w:lsdException w:name="Medium List 1 Accent 3" w:uiPriority="70"/>
-    <w:lsdException w:name="Medium List 2 Accent 3" w:uiPriority="71"/>
-    <w:lsdException w:name="Medium Grid 1 Accent 3" w:uiPriority="72"/>
-    <w:lsdException w:name="Medium Grid 2 Accent 3" w:uiPriority="73"/>
-    <w:lsdException w:name="Medium Grid 3 Accent 3" w:uiPriority="60"/>
-    <w:lsdException w:name="Dark List Accent 3" w:uiPriority="61"/>
-    <w:lsdException w:name="Colorful Shading Accent 3" w:uiPriority="62"/>
-    <w:lsdException w:name="Colorful List Accent 3" w:uiPriority="63"/>
-    <w:lsdException w:name="Colorful Grid Accent 3" w:uiPriority="64"/>
-    <w:lsdException w:name="Light Shading Accent 4" w:uiPriority="65"/>
-    <w:lsdException w:name="Light List Accent 4" w:uiPriority="66"/>
-    <w:lsdException w:name="Light Grid Accent 4" w:uiPriority="67"/>
-    <w:lsdException w:name="Medium Shading 1 Accent 4" w:uiPriority="68"/>
-    <w:lsdException w:name="Medium Shading 2 Accent 4" w:uiPriority="69"/>
-    <w:lsdException w:name="Medium List 1 Accent 4" w:uiPriority="70"/>
-    <w:lsdException w:name="Medium List 2 Accent 4" w:uiPriority="71"/>
-    <w:lsdException w:name="Medium Grid 1 Accent 4" w:uiPriority="72"/>
-    <w:lsdException w:name="Medium Grid 2 Accent 4" w:uiPriority="73"/>
-    <w:lsdException w:name="Medium Grid 3 Accent 4" w:uiPriority="60"/>
-    <w:lsdException w:name="Dark List Accent 4" w:uiPriority="61"/>
-    <w:lsdException w:name="Colorful Shading Accent 4" w:uiPriority="62"/>
-    <w:lsdException w:name="Colorful List Accent 4" w:uiPriority="63"/>
-    <w:lsdException w:name="Colorful Grid Accent 4" w:uiPriority="64"/>
-    <w:lsdException w:name="Light Shading Accent 5" w:uiPriority="65"/>
-    <w:lsdException w:name="Light List Accent 5" w:uiPriority="66"/>
-    <w:lsdException w:name="Light Grid Accent 5" w:uiPriority="67"/>
-    <w:lsdException w:name="Medium Shading 1 Accent 5" w:uiPriority="68"/>
-    <w:lsdException w:name="Medium Shading 2 Accent 5" w:uiPriority="69"/>
-    <w:lsdException w:name="Medium List 1 Accent 5" w:uiPriority="70"/>
-    <w:lsdException w:name="Medium List 2 Accent 5" w:uiPriority="71"/>
-    <w:lsdException w:name="Medium Grid 1 Accent 5" w:uiPriority="72"/>
-    <w:lsdException w:name="Medium Grid 2 Accent 5" w:uiPriority="73"/>
-    <w:lsdException w:name="Medium Grid 3 Accent 5" w:uiPriority="60"/>
-    <w:lsdException w:name="Dark List Accent 5" w:uiPriority="61"/>
-    <w:lsdException w:name="Colorful Shading Accent 5" w:uiPriority="62"/>
-    <w:lsdException w:name="Colorful List Accent 5" w:uiPriority="63"/>
-    <w:lsdException w:name="Colorful Grid Accent 5" w:uiPriority="64"/>
-    <w:lsdException w:name="Light Shading Accent 6" w:uiPriority="65"/>
-    <w:lsdException w:name="Light List Accent 6" w:uiPriority="66"/>
-    <w:lsdException w:name="Light Grid Accent 6" w:uiPriority="67"/>
-    <w:lsdException w:name="Medium Shading 1 Accent 6" w:uiPriority="68"/>
-    <w:lsdException w:name="Medium Shading 2 Accent 6" w:uiPriority="69"/>
-    <w:lsdException w:name="Medium List 1 Accent 6" w:uiPriority="70"/>
-    <w:lsdException w:name="Medium List 2 Accent 6" w:uiPriority="71"/>
-    <w:lsdException w:name="Medium Grid 1 Accent 6" w:uiPriority="72"/>
-    <w:lsdException w:name="Medium Grid 2 Accent 6" w:uiPriority="73"/>
-    <w:lsdException w:name="Medium Grid 3 Accent 6" w:uiPriority="60"/>
-    <w:lsdException w:name="Dark List Accent 6" w:uiPriority="61"/>
-    <w:lsdException w:name="Colorful Shading Accent 6" w:uiPriority="62"/>
-    <w:lsdException w:name="Colorful List Accent 6" w:uiPriority="63"/>
-    <w:lsdException w:name="Colorful Grid Accent 6" w:uiPriority="64"/>
-    <w:lsdException w:name="Subtle Emphasis" w:uiPriority="65" w:qFormat="1"/>
-    <w:lsdException w:name="Intense Emphasis" w:uiPriority="66" w:qFormat="1"/>
-    <w:lsdException w:name="Subtle Reference" w:uiPriority="67" w:qFormat="1"/>
-    <w:lsdException w:name="Intense Reference" w:uiPriority="68" w:qFormat="1"/>
-    <w:lsdException w:name="Book Title" w:uiPriority="69" w:qFormat="1"/>
+  <w:latentStyles w:defLockedState="0" w:defUIPriority="0" w:defSemiHidden="1" w:defUnhideWhenUsed="1" w:defQFormat="0" w:count="267">
+    <w:lsdException w:name="Normal" w:semiHidden="0" w:unhideWhenUsed="0" w:qFormat="1"/>
+    <w:lsdException w:name="heading 1" w:semiHidden="0" w:unhideWhenUsed="0" w:qFormat="1"/>
+    <w:lsdException w:name="heading 2" w:qFormat="1"/>
+    <w:lsdException w:name="heading 3" w:qFormat="1"/>
+    <w:lsdException w:name="heading 4" w:qFormat="1"/>
+    <w:lsdException w:name="heading 5" w:qFormat="1"/>
+    <w:lsdException w:name="heading 6" w:qFormat="1"/>
+    <w:lsdException w:name="heading 7" w:qFormat="1"/>
+    <w:lsdException w:name="heading 8" w:qFormat="1"/>
+    <w:lsdException w:name="heading 9" w:qFormat="1"/>
+    <w:lsdException w:name="caption" w:qFormat="1"/>
+    <w:lsdException w:name="List Number" w:semiHidden="0" w:unhideWhenUsed="0"/>
+    <w:lsdException w:name="List 4" w:semiHidden="0" w:unhideWhenUsed="0"/>
+    <w:lsdException w:name="List 5" w:semiHidden="0" w:unhideWhenUsed="0"/>
+    <w:lsdException w:name="Title" w:semiHidden="0" w:unhideWhenUsed="0" w:qFormat="1"/>
+    <w:lsdException w:name="Subtitle" w:semiHidden="0" w:unhideWhenUsed="0" w:qFormat="1"/>
+    <w:lsdException w:name="Salutation" w:semiHidden="0" w:unhideWhenUsed="0"/>
+    <w:lsdException w:name="Date" w:semiHidden="0" w:unhideWhenUsed="0"/>
+    <w:lsdException w:name="Body Text First Indent" w:semiHidden="0" w:unhideWhenUsed="0"/>
+    <w:lsdException w:name="Strong" w:semiHidden="0" w:unhideWhenUsed="0" w:qFormat="1"/>
+    <w:lsdException w:name="Emphasis" w:semiHidden="0" w:unhideWhenUsed="0" w:qFormat="1"/>
+    <w:lsdException w:name="Table Grid" w:semiHidden="0" w:unhideWhenUsed="0"/>
+    <w:lsdException w:name="Placeholder Text" w:uiPriority="99"/>
+    <w:lsdException w:name="No Spacing" w:semiHidden="0" w:uiPriority="99" w:unhideWhenUsed="0" w:qFormat="1"/>
+    <w:lsdException w:name="Light Shading" w:semiHidden="0" w:uiPriority="99" w:unhideWhenUsed="0"/>
+    <w:lsdException w:name="Light List" w:semiHidden="0" w:uiPriority="99" w:unhideWhenUsed="0"/>
+    <w:lsdException w:name="Light Grid" w:semiHidden="0" w:uiPriority="99" w:unhideWhenUsed="0"/>
+    <w:lsdException w:name="Medium Shading 1" w:semiHidden="0" w:uiPriority="99" w:unhideWhenUsed="0"/>
+    <w:lsdException w:name="Medium Shading 2" w:semiHidden="0" w:uiPriority="99" w:unhideWhenUsed="0"/>
+    <w:lsdException w:name="Medium List 1" w:semiHidden="0" w:uiPriority="99" w:unhideWhenUsed="0"/>
+    <w:lsdException w:name="Medium List 2" w:semiHidden="0" w:uiPriority="99" w:unhideWhenUsed="0"/>
+    <w:lsdException w:name="Medium Grid 1" w:semiHidden="0" w:uiPriority="99" w:unhideWhenUsed="0"/>
+    <w:lsdException w:name="Medium Grid 2" w:semiHidden="0" w:uiPriority="1" w:unhideWhenUsed="0" w:qFormat="1"/>
+    <w:lsdException w:name="Medium Grid 3" w:semiHidden="0" w:uiPriority="60" w:unhideWhenUsed="0"/>
+    <w:lsdException w:name="Dark List" w:semiHidden="0" w:uiPriority="61" w:unhideWhenUsed="0"/>
+    <w:lsdException w:name="Colorful Shading" w:semiHidden="0" w:uiPriority="62" w:unhideWhenUsed="0"/>
+    <w:lsdException w:name="Colorful List" w:semiHidden="0" w:uiPriority="63" w:unhideWhenUsed="0"/>
+    <w:lsdException w:name="Colorful Grid" w:semiHidden="0" w:uiPriority="64" w:unhideWhenUsed="0"/>
+    <w:lsdException w:name="Light Shading Accent 1" w:semiHidden="0" w:uiPriority="65" w:unhideWhenUsed="0"/>
+    <w:lsdException w:name="Light List Accent 1" w:semiHidden="0" w:uiPriority="66" w:unhideWhenUsed="0"/>
+    <w:lsdException w:name="Light Grid Accent 1" w:semiHidden="0" w:uiPriority="67" w:unhideWhenUsed="0"/>
+    <w:lsdException w:name="Medium Shading 1 Accent 1" w:semiHidden="0" w:uiPriority="68" w:unhideWhenUsed="0"/>
+    <w:lsdException w:name="Medium Shading 2 Accent 1" w:semiHidden="0" w:uiPriority="69" w:unhideWhenUsed="0"/>
+    <w:lsdException w:name="Medium List 1 Accent 1" w:semiHidden="0" w:uiPriority="70" w:unhideWhenUsed="0"/>
+    <w:lsdException w:name="Revision" w:uiPriority="71" w:unhideWhenUsed="0"/>
+    <w:lsdException w:name="List Paragraph" w:semiHidden="0" w:uiPriority="34" w:unhideWhenUsed="0" w:qFormat="1"/>
+    <w:lsdException w:name="Quote" w:semiHidden="0" w:uiPriority="73" w:unhideWhenUsed="0" w:qFormat="1"/>
+    <w:lsdException w:name="Intense Quote" w:semiHidden="0" w:uiPriority="60" w:unhideWhenUsed="0" w:qFormat="1"/>
+    <w:lsdException w:name="Medium List 2 Accent 1" w:semiHidden="0" w:uiPriority="61" w:unhideWhenUsed="0"/>
+    <w:lsdException w:name="Medium Grid 1 Accent 1" w:semiHidden="0" w:uiPriority="62" w:unhideWhenUsed="0"/>
+    <w:lsdException w:name="Medium Grid 2 Accent 1" w:semiHidden="0" w:uiPriority="63" w:unhideWhenUsed="0"/>
+    <w:lsdException w:name="Medium Grid 3 Accent 1" w:semiHidden="0" w:uiPriority="64" w:unhideWhenUsed="0"/>
+    <w:lsdException w:name="Dark List Accent 1" w:semiHidden="0" w:uiPriority="65" w:unhideWhenUsed="0"/>
+    <w:lsdException w:name="Colorful Shading Accent 1" w:semiHidden="0" w:uiPriority="99" w:unhideWhenUsed="0"/>
+    <w:lsdException w:name="Colorful List Accent 1" w:semiHidden="0" w:uiPriority="34" w:unhideWhenUsed="0" w:qFormat="1"/>
+    <w:lsdException w:name="Colorful Grid Accent 1" w:semiHidden="0" w:uiPriority="29" w:unhideWhenUsed="0" w:qFormat="1"/>
+    <w:lsdException w:name="Light Shading Accent 2" w:semiHidden="0" w:uiPriority="30" w:unhideWhenUsed="0" w:qFormat="1"/>
+    <w:lsdException w:name="Light List Accent 2" w:semiHidden="0" w:uiPriority="66" w:unhideWhenUsed="0"/>
+    <w:lsdException w:name="Light Grid Accent 2" w:semiHidden="0" w:uiPriority="67" w:unhideWhenUsed="0"/>
+    <w:lsdException w:name="Medium Shading 1 Accent 2" w:semiHidden="0" w:uiPriority="68" w:unhideWhenUsed="0"/>
+    <w:lsdException w:name="Medium Shading 2 Accent 2" w:semiHidden="0" w:uiPriority="69" w:unhideWhenUsed="0"/>
+    <w:lsdException w:name="Medium List 1 Accent 2" w:semiHidden="0" w:uiPriority="70" w:unhideWhenUsed="0"/>
+    <w:lsdException w:name="Medium List 2 Accent 2" w:semiHidden="0" w:uiPriority="71" w:unhideWhenUsed="0"/>
+    <w:lsdException w:name="Medium Grid 1 Accent 2" w:semiHidden="0" w:uiPriority="72" w:unhideWhenUsed="0"/>
+    <w:lsdException w:name="Medium Grid 2 Accent 2" w:semiHidden="0" w:uiPriority="73" w:unhideWhenUsed="0"/>
+    <w:lsdException w:name="Medium Grid 3 Accent 2" w:semiHidden="0" w:uiPriority="60" w:unhideWhenUsed="0"/>
+    <w:lsdException w:name="Dark List Accent 2" w:semiHidden="0" w:uiPriority="61" w:unhideWhenUsed="0"/>
+    <w:lsdException w:name="Colorful Shading Accent 2" w:semiHidden="0" w:uiPriority="62" w:unhideWhenUsed="0"/>
+    <w:lsdException w:name="Colorful List Accent 2" w:semiHidden="0" w:uiPriority="63" w:unhideWhenUsed="0"/>
+    <w:lsdException w:name="Colorful Grid Accent 2" w:semiHidden="0" w:uiPriority="64" w:unhideWhenUsed="0"/>
+    <w:lsdException w:name="Light Shading Accent 3" w:semiHidden="0" w:uiPriority="65" w:unhideWhenUsed="0"/>
+    <w:lsdException w:name="Light List Accent 3" w:semiHidden="0" w:uiPriority="66" w:unhideWhenUsed="0"/>
+    <w:lsdException w:name="Light Grid Accent 3" w:semiHidden="0" w:uiPriority="67" w:unhideWhenUsed="0"/>
+    <w:lsdException w:name="Medium Shading 1 Accent 3" w:semiHidden="0" w:uiPriority="68" w:unhideWhenUsed="0"/>
+    <w:lsdException w:name="Medium Shading 2 Accent 3" w:semiHidden="0" w:uiPriority="69" w:unhideWhenUsed="0"/>
+    <w:lsdException w:name="Medium List 1 Accent 3" w:semiHidden="0" w:uiPriority="70" w:unhideWhenUsed="0"/>
+    <w:lsdException w:name="Medium List 2 Accent 3" w:semiHidden="0" w:uiPriority="71" w:unhideWhenUsed="0"/>
+    <w:lsdException w:name="Medium Grid 1 Accent 3" w:semiHidden="0" w:uiPriority="72" w:unhideWhenUsed="0"/>
+    <w:lsdException w:name="Medium Grid 2 Accent 3" w:semiHidden="0" w:uiPriority="73" w:unhideWhenUsed="0"/>
+    <w:lsdException w:name="Medium Grid 3 Accent 3" w:semiHidden="0" w:uiPriority="60" w:unhideWhenUsed="0"/>
+    <w:lsdException w:name="Dark List Accent 3" w:semiHidden="0" w:uiPriority="61" w:unhideWhenUsed="0"/>
+    <w:lsdException w:name="Colorful Shading Accent 3" w:semiHidden="0" w:uiPriority="62" w:unhideWhenUsed="0"/>
+    <w:lsdException w:name="Colorful List Accent 3" w:semiHidden="0" w:uiPriority="63" w:unhideWhenUsed="0"/>
+    <w:lsdException w:name="Colorful Grid Accent 3" w:semiHidden="0" w:uiPriority="64" w:unhideWhenUsed="0"/>
+    <w:lsdException w:name="Light Shading Accent 4" w:semiHidden="0" w:uiPriority="65" w:unhideWhenUsed="0"/>
+    <w:lsdException w:name="Light List Accent 4" w:semiHidden="0" w:uiPriority="66" w:unhideWhenUsed="0"/>
+    <w:lsdException w:name="Light Grid Accent 4" w:semiHidden="0" w:uiPriority="67" w:unhideWhenUsed="0"/>
+    <w:lsdException w:name="Medium Shading 1 Accent 4" w:semiHidden="0" w:uiPriority="68" w:unhideWhenUsed="0"/>
+    <w:lsdException w:name="Medium Shading 2 Accent 4" w:semiHidden="0" w:uiPriority="69" w:unhideWhenUsed="0"/>
+    <w:lsdException w:name="Medium List 1 Accent 4" w:semiHidden="0" w:uiPriority="70" w:unhideWhenUsed="0"/>
+    <w:lsdException w:name="Medium List 2 Accent 4" w:semiHidden="0" w:uiPriority="71" w:unhideWhenUsed="0"/>
+    <w:lsdException w:name="Medium Grid 1 Accent 4" w:semiHidden="0" w:uiPriority="72" w:unhideWhenUsed="0"/>
+    <w:lsdException w:name="Medium Grid 2 Accent 4" w:semiHidden="0" w:uiPriority="73" w:unhideWhenUsed="0"/>
+    <w:lsdException w:name="Medium Grid 3 Accent 4" w:semiHidden="0" w:uiPriority="60" w:unhideWhenUsed="0"/>
+    <w:lsdException w:name="Dark List Accent 4" w:semiHidden="0" w:uiPriority="61" w:unhideWhenUsed="0"/>
+    <w:lsdException w:name="Colorful Shading Accent 4" w:semiHidden="0" w:uiPriority="62" w:unhideWhenUsed="0"/>
+    <w:lsdException w:name="Colorful List Accent 4" w:semiHidden="0" w:uiPriority="63" w:unhideWhenUsed="0"/>
+    <w:lsdException w:name="Colorful Grid Accent 4" w:semiHidden="0" w:uiPriority="64" w:unhideWhenUsed="0"/>
+    <w:lsdException w:name="Light Shading Accent 5" w:semiHidden="0" w:uiPriority="65" w:unhideWhenUsed="0"/>
+    <w:lsdException w:name="Light List Accent 5" w:semiHidden="0" w:uiPriority="66" w:unhideWhenUsed="0"/>
+    <w:lsdException w:name="Light Grid Accent 5" w:semiHidden="0" w:uiPriority="67" w:unhideWhenUsed="0"/>
+    <w:lsdException w:name="Medium Shading 1 Accent 5" w:semiHidden="0" w:uiPriority="68" w:unhideWhenUsed="0"/>
+    <w:lsdException w:name="Medium Shading 2 Accent 5" w:semiHidden="0" w:uiPriority="69" w:unhideWhenUsed="0"/>
+    <w:lsdException w:name="Medium List 1 Accent 5" w:semiHidden="0" w:uiPriority="70" w:unhideWhenUsed="0"/>
+    <w:lsdException w:name="Medium List 2 Accent 5" w:semiHidden="0" w:uiPriority="71" w:unhideWhenUsed="0"/>
+    <w:lsdException w:name="Medium Grid 1 Accent 5" w:semiHidden="0" w:uiPriority="72" w:unhideWhenUsed="0"/>
+    <w:lsdException w:name="Medium Grid 2 Accent 5" w:semiHidden="0" w:uiPriority="73" w:unhideWhenUsed="0"/>
+    <w:lsdException w:name="Medium Grid 3 Accent 5" w:semiHidden="0" w:uiPriority="60" w:unhideWhenUsed="0"/>
+    <w:lsdException w:name="Dark List Accent 5" w:semiHidden="0" w:uiPriority="61" w:unhideWhenUsed="0"/>
+    <w:lsdException w:name="Colorful Shading Accent 5" w:semiHidden="0" w:uiPriority="62" w:unhideWhenUsed="0"/>
+    <w:lsdException w:name="Colorful List Accent 5" w:semiHidden="0" w:uiPriority="63" w:unhideWhenUsed="0"/>
+    <w:lsdException w:name="Colorful Grid Accent 5" w:semiHidden="0" w:uiPriority="64" w:unhideWhenUsed="0"/>
+    <w:lsdException w:name="Light Shading Accent 6" w:semiHidden="0" w:uiPriority="65" w:unhideWhenUsed="0"/>
+    <w:lsdException w:name="Light List Accent 6" w:semiHidden="0" w:uiPriority="66" w:unhideWhenUsed="0"/>
+    <w:lsdException w:name="Light Grid Accent 6" w:semiHidden="0" w:uiPriority="67" w:unhideWhenUsed="0"/>
+    <w:lsdException w:name="Medium Shading 1 Accent 6" w:semiHidden="0" w:uiPriority="68" w:unhideWhenUsed="0"/>
+    <w:lsdException w:name="Medium Shading 2 Accent 6" w:semiHidden="0" w:uiPriority="69" w:unhideWhenUsed="0"/>
+    <w:lsdException w:name="Medium List 1 Accent 6" w:semiHidden="0" w:uiPriority="70" w:unhideWhenUsed="0"/>
+    <w:lsdException w:name="Medium List 2 Accent 6" w:semiHidden="0" w:uiPriority="71" w:unhideWhenUsed="0"/>
+    <w:lsdException w:name="Medium Grid 1 Accent 6" w:semiHidden="0" w:uiPriority="72" w:unhideWhenUsed="0"/>
+    <w:lsdException w:name="Medium Grid 2 Accent 6" w:semiHidden="0" w:uiPriority="73" w:unhideWhenUsed="0"/>
+    <w:lsdException w:name="Medium Grid 3 Accent 6" w:semiHidden="0" w:uiPriority="60" w:unhideWhenUsed="0"/>
+    <w:lsdException w:name="Dark List Accent 6" w:semiHidden="0" w:uiPriority="61" w:unhideWhenUsed="0"/>
+    <w:lsdException w:name="Colorful Shading Accent 6" w:semiHidden="0" w:uiPriority="62" w:unhideWhenUsed="0"/>
+    <w:lsdException w:name="Colorful List Accent 6" w:semiHidden="0" w:uiPriority="63" w:unhideWhenUsed="0"/>
+    <w:lsdException w:name="Colorful Grid Accent 6" w:semiHidden="0" w:uiPriority="64" w:unhideWhenUsed="0"/>
+    <w:lsdException w:name="Subtle Emphasis" w:semiHidden="0" w:uiPriority="65" w:unhideWhenUsed="0" w:qFormat="1"/>
+    <w:lsdException w:name="Intense Emphasis" w:semiHidden="0" w:uiPriority="66" w:unhideWhenUsed="0" w:qFormat="1"/>
+    <w:lsdException w:name="Subtle Reference" w:semiHidden="0" w:uiPriority="67" w:unhideWhenUsed="0" w:qFormat="1"/>
+    <w:lsdException w:name="Intense Reference" w:semiHidden="0" w:uiPriority="68" w:unhideWhenUsed="0" w:qFormat="1"/>
+    <w:lsdException w:name="Book Title" w:semiHidden="0" w:uiPriority="69" w:unhideWhenUsed="0" w:qFormat="1"/>
     <w:lsdException w:name="Bibliography" w:uiPriority="70"/>
-    <w:lsdException w:name="TOC Heading" w:semiHidden="1" w:uiPriority="71" w:unhideWhenUsed="1" w:qFormat="1"/>
+    <w:lsdException w:name="TOC Heading" w:uiPriority="71" w:qFormat="1"/>
   </w:latentStyles>
   <w:style w:type="paragraph" w:default="1" w:styleId="Normal">
     <w:name w:val="Normal"/>
@@ -11830,7 +11865,7 @@
   <a:extraClrSchemeLst/>
   <a:extLst>
     <a:ext uri="{05A4C25C-085E-4340-85A3-A5531E510DB2}">
-      <thm15:themeFamily xmlns="" xmlns:thm15="http://schemas.microsoft.com/office/thememl/2012/main" name="Office Theme" id="{62F939B6-93AF-4DB8-9C6B-D6C7DFDC589F}" vid="{4A3C46E8-61CC-4603-A589-7422A47A8E4A}"/>
+      <thm15:themeFamily xmlns:thm15="http://schemas.microsoft.com/office/thememl/2012/main" xmlns="" name="Office Theme" id="{62F939B6-93AF-4DB8-9C6B-D6C7DFDC589F}" vid="{4A3C46E8-61CC-4603-A589-7422A47A8E4A}"/>
     </a:ext>
   </a:extLst>
 </a:theme>
@@ -11841,7 +11876,7 @@
 </file>
 
 <file path=customXml/itemProps1.xml><?xml version="1.0" encoding="utf-8"?>
-<ds:datastoreItem xmlns:ds="http://schemas.openxmlformats.org/officeDocument/2006/customXml" ds:itemID="{EBD05D65-CD92-4AC3-B360-DCFDFD67DC13}">
+<ds:datastoreItem xmlns:ds="http://schemas.openxmlformats.org/officeDocument/2006/customXml" ds:itemID="{E107A44B-A03D-424F-9F3A-3F09CFAFA8C1}">
   <ds:schemaRefs>
     <ds:schemaRef ds:uri="http://schemas.openxmlformats.org/officeDocument/2006/bibliography"/>
   </ds:schemaRefs>

</xml_diff>